<commit_message>
Fill doc CSV work
</commit_message>
<xml_diff>
--- a/wordDoc/QUF63-5448 Template CSV Validation Specifications (v1.2).docx
+++ b/wordDoc/QUF63-5448 Template CSV Validation Specifications (v1.2).docx
@@ -1,7 +1,6 @@
 
 <file path=word/document.xml><?xml version="1.0" encoding="utf-8"?>
-<w:document xmlns:wpc="http://schemas.microsoft.com/office/word/2010/wordprocessingCanvas" xmlns:mc="http://schemas.openxmlformats.org/markup-compatibility/2006" xmlns:o="urn:schemas-microsoft-com:office:office" xmlns:r="http://schemas.openxmlformats.org/officeDocument/2006/relationships" xmlns:m="http://schemas.openxmlformats.org/officeDocument/2006/math" xmlns:v="urn:schemas-microsoft-com:vml" xmlns:wp14="http://schemas.microsoft.com/office/word/2010/wordprocessingDrawing" xmlns:wp="http://schemas.openxmlformats.org/drawingml/2006/wordprocessingDrawing" xmlns:w10="urn:schemas-microsoft-com:office:word" xmlns:w="http://schemas.openxmlformats.org/wordprocessingml/2006/main" xmlns:w14="http://schemas.microsoft.com/office/word/2010/wordml" xmlns:w15="http://schemas.microsoft.com/office/word/2012/wordml" xmlns:wne="http://schemas.microsoft.com/office/word/2006/wordml" xmlns:wpg="http://schemas.microsoft.com/office/word/2010/wordprocessingGroup" xmlns:wpi="http://schemas.microsoft.com/office/word/2010/wordprocessingInk" xmlns:wps="http://schemas.microsoft.com/office/word/2010/wordprocessingShape" mc:Ignorable="w14 w15 wp14">
-  <!-- Generated by Aspose.Words for .NET 14.3.0.0 -->
+<w:document xmlns:wpc="http://schemas.microsoft.com/office/word/2010/wordprocessingCanvas" xmlns:cx="http://schemas.microsoft.com/office/drawing/2014/chartex" xmlns:cx1="http://schemas.microsoft.com/office/drawing/2015/9/8/chartex" xmlns:cx2="http://schemas.microsoft.com/office/drawing/2015/10/21/chartex" xmlns:cx3="http://schemas.microsoft.com/office/drawing/2016/5/9/chartex" xmlns:cx4="http://schemas.microsoft.com/office/drawing/2016/5/10/chartex" xmlns:cx5="http://schemas.microsoft.com/office/drawing/2016/5/11/chartex" xmlns:cx6="http://schemas.microsoft.com/office/drawing/2016/5/12/chartex" xmlns:cx7="http://schemas.microsoft.com/office/drawing/2016/5/13/chartex" xmlns:cx8="http://schemas.microsoft.com/office/drawing/2016/5/14/chartex" xmlns:mc="http://schemas.openxmlformats.org/markup-compatibility/2006" xmlns:aink="http://schemas.microsoft.com/office/drawing/2016/ink" xmlns:am3d="http://schemas.microsoft.com/office/drawing/2017/model3d" xmlns:o="urn:schemas-microsoft-com:office:office" xmlns:oel="http://schemas.microsoft.com/office/2019/extlst" xmlns:r="http://schemas.openxmlformats.org/officeDocument/2006/relationships" xmlns:m="http://schemas.openxmlformats.org/officeDocument/2006/math" xmlns:v="urn:schemas-microsoft-com:vml" xmlns:wp14="http://schemas.microsoft.com/office/word/2010/wordprocessingDrawing" xmlns:wp="http://schemas.openxmlformats.org/drawingml/2006/wordprocessingDrawing" xmlns:w10="urn:schemas-microsoft-com:office:word" xmlns:w="http://schemas.openxmlformats.org/wordprocessingml/2006/main" xmlns:w14="http://schemas.microsoft.com/office/word/2010/wordml" xmlns:w15="http://schemas.microsoft.com/office/word/2012/wordml" xmlns:w16cex="http://schemas.microsoft.com/office/word/2018/wordml/cex" xmlns:w16cid="http://schemas.microsoft.com/office/word/2016/wordml/cid" xmlns:w16="http://schemas.microsoft.com/office/word/2018/wordml" xmlns:w16sdtdh="http://schemas.microsoft.com/office/word/2020/wordml/sdtdatahash" xmlns:w16se="http://schemas.microsoft.com/office/word/2015/wordml/symex" xmlns:wpg="http://schemas.microsoft.com/office/word/2010/wordprocessingGroup" xmlns:wpi="http://schemas.microsoft.com/office/word/2010/wordprocessingInk" xmlns:wne="http://schemas.microsoft.com/office/word/2006/wordml" xmlns:wps="http://schemas.microsoft.com/office/word/2010/wordprocessingShape" mc:Ignorable="w14 w15 w16se w16cid w16 w16cex w16sdtdh wp14">
   <w:body>
     <w:p>
       <w:pPr>
@@ -33,26 +32,13 @@
           <w:insideV w:val="single" w:sz="4" w:space="0" w:color="auto"/>
         </w:tblBorders>
         <w:tblLayout w:type="fixed"/>
-        <w:tblLook w:val="01E0"/>
+        <w:tblLook w:val="01E0" w:firstRow="1" w:lastRow="1" w:firstColumn="1" w:lastColumn="1" w:noHBand="0" w:noVBand="0"/>
       </w:tblPr>
       <w:tblGrid>
         <w:gridCol w:w="3647"/>
         <w:gridCol w:w="6661"/>
       </w:tblGrid>
       <w:tr>
-        <w:tblPrEx>
-          <w:tblW w:w="10308" w:type="dxa"/>
-          <w:tblBorders>
-            <w:top w:val="single" w:sz="4" w:space="0" w:color="auto"/>
-            <w:left w:val="single" w:sz="4" w:space="0" w:color="auto"/>
-            <w:bottom w:val="single" w:sz="4" w:space="0" w:color="auto"/>
-            <w:right w:val="single" w:sz="4" w:space="0" w:color="auto"/>
-            <w:insideH w:val="single" w:sz="4" w:space="0" w:color="auto"/>
-            <w:insideV w:val="single" w:sz="4" w:space="0" w:color="auto"/>
-          </w:tblBorders>
-          <w:tblLayout w:type="fixed"/>
-          <w:tblLook w:val="01E0"/>
-        </w:tblPrEx>
         <w:trPr>
           <w:trHeight w:val="476"/>
         </w:trPr>
@@ -105,11 +91,6 @@
         </w:tc>
       </w:tr>
       <w:tr>
-        <w:tblPrEx>
-          <w:tblW w:w="10308" w:type="dxa"/>
-          <w:tblLayout w:type="fixed"/>
-          <w:tblLook w:val="01E0"/>
-        </w:tblPrEx>
         <w:trPr>
           <w:trHeight w:val="476"/>
         </w:trPr>
@@ -166,11 +147,6 @@
         </w:tc>
       </w:tr>
       <w:tr>
-        <w:tblPrEx>
-          <w:tblW w:w="10308" w:type="dxa"/>
-          <w:tblLayout w:type="fixed"/>
-          <w:tblLook w:val="01E0"/>
-        </w:tblPrEx>
         <w:trPr>
           <w:trHeight w:val="476"/>
         </w:trPr>
@@ -260,28 +236,13 @@
         <w:tblCellMar>
           <w:left w:w="98" w:type="dxa"/>
         </w:tblCellMar>
-        <w:tblLook w:val="04A0"/>
+        <w:tblLook w:val="04A0" w:firstRow="1" w:lastRow="0" w:firstColumn="1" w:lastColumn="0" w:noHBand="0" w:noVBand="1"/>
       </w:tblPr>
       <w:tblGrid>
         <w:gridCol w:w="3637"/>
         <w:gridCol w:w="6661"/>
       </w:tblGrid>
       <w:tr>
-        <w:tblPrEx>
-          <w:tblW w:w="10298" w:type="dxa"/>
-          <w:tblBorders>
-            <w:top w:val="single" w:sz="4" w:space="0" w:color="00000A"/>
-            <w:left w:val="single" w:sz="4" w:space="0" w:color="00000A"/>
-            <w:bottom w:val="single" w:sz="4" w:space="0" w:color="00000A"/>
-            <w:right w:val="single" w:sz="4" w:space="0" w:color="00000A"/>
-            <w:insideH w:val="single" w:sz="4" w:space="0" w:color="00000A"/>
-            <w:insideV w:val="single" w:sz="4" w:space="0" w:color="00000A"/>
-          </w:tblBorders>
-          <w:tblCellMar>
-            <w:left w:w="98" w:type="dxa"/>
-          </w:tblCellMar>
-          <w:tblLook w:val="04A0"/>
-        </w:tblPrEx>
         <w:trPr>
           <w:trHeight w:val="330"/>
         </w:trPr>
@@ -377,6 +338,7 @@
         <w:br w:type="page"/>
       </w:r>
       <w:r>
+        <w:lastRenderedPageBreak/>
         <w:t>Validation Specification</w:t>
       </w:r>
     </w:p>
@@ -409,7 +371,7 @@
         <w:tblCellMar>
           <w:left w:w="103" w:type="dxa"/>
         </w:tblCellMar>
-        <w:tblLook w:val="04A0"/>
+        <w:tblLook w:val="04A0" w:firstRow="1" w:lastRow="0" w:firstColumn="1" w:lastColumn="0" w:noHBand="0" w:noVBand="1"/>
       </w:tblPr>
       <w:tblGrid>
         <w:gridCol w:w="603"/>
@@ -419,21 +381,6 @@
         <w:gridCol w:w="1888"/>
       </w:tblGrid>
       <w:tr>
-        <w:tblPrEx>
-          <w:tblW w:w="10345" w:type="dxa"/>
-          <w:tblBorders>
-            <w:top w:val="single" w:sz="4" w:space="0" w:color="00000A"/>
-            <w:left w:val="single" w:sz="4" w:space="0" w:color="00000A"/>
-            <w:bottom w:val="single" w:sz="4" w:space="0" w:color="00000A"/>
-            <w:right w:val="single" w:sz="4" w:space="0" w:color="00000A"/>
-            <w:insideH w:val="single" w:sz="4" w:space="0" w:color="00000A"/>
-            <w:insideV w:val="single" w:sz="4" w:space="0" w:color="00000A"/>
-          </w:tblBorders>
-          <w:tblCellMar>
-            <w:left w:w="103" w:type="dxa"/>
-          </w:tblCellMar>
-          <w:tblLook w:val="04A0"/>
-        </w:tblPrEx>
         <w:tc>
           <w:tcPr>
             <w:tcW w:w="603" w:type="dxa"/>
@@ -619,13 +566,6 @@
         </w:tc>
       </w:tr>
       <w:tr>
-        <w:tblPrEx>
-          <w:tblW w:w="10345" w:type="dxa"/>
-          <w:tblCellMar>
-            <w:left w:w="103" w:type="dxa"/>
-          </w:tblCellMar>
-          <w:tblLook w:val="04A0"/>
-        </w:tblPrEx>
         <w:tc>
           <w:tcPr>
             <w:tcW w:w="603" w:type="dxa"/>
@@ -650,14 +590,6 @@
                 <w:szCs w:val="18"/>
               </w:rPr>
             </w:pPr>
-            <w:r>
-              <w:rPr>
-                <w:rFonts w:cs="Arial"/>
-                <w:sz w:val="18"/>
-                <w:szCs w:val="18"/>
-              </w:rPr>
-              <w:t>1</w:t>
-            </w:r>
           </w:p>
         </w:tc>
         <w:tc>
@@ -749,22 +681,12 @@
                 <w:szCs w:val="18"/>
               </w:rPr>
             </w:pPr>
-            <w:r>
-              <w:rPr>
-                <w:rFonts w:ascii="Helvetica" w:hAnsi="Helvetica" w:cs="Helvetica"/>
-                <w:sz w:val="18"/>
-                <w:szCs w:val="18"/>
-                <w:lang w:val="en-CA" w:eastAsia="de-DE"/>
-              </w:rPr>
-              <w:t>Functional test</w:t>
-            </w:r>
           </w:p>
         </w:tc>
       </w:tr>
+      <w:bookmarkEnd w:id="0"/>
     </w:tbl>
-    <w:p>
-      <w:bookmarkEnd w:id="0"/>
-    </w:p>
+    <w:p/>
     <w:p>
       <w:pPr>
         <w:pStyle w:val="Heading2"/>
@@ -795,7 +717,7 @@
         <w:tblCellMar>
           <w:left w:w="103" w:type="dxa"/>
         </w:tblCellMar>
-        <w:tblLook w:val="04A0"/>
+        <w:tblLook w:val="04A0" w:firstRow="1" w:lastRow="0" w:firstColumn="1" w:lastColumn="0" w:noHBand="0" w:noVBand="1"/>
       </w:tblPr>
       <w:tblGrid>
         <w:gridCol w:w="603"/>
@@ -805,21 +727,6 @@
         <w:gridCol w:w="1888"/>
       </w:tblGrid>
       <w:tr>
-        <w:tblPrEx>
-          <w:tblW w:w="10345" w:type="dxa"/>
-          <w:tblBorders>
-            <w:top w:val="single" w:sz="4" w:space="0" w:color="00000A"/>
-            <w:left w:val="single" w:sz="4" w:space="0" w:color="00000A"/>
-            <w:bottom w:val="single" w:sz="4" w:space="0" w:color="00000A"/>
-            <w:right w:val="single" w:sz="4" w:space="0" w:color="00000A"/>
-            <w:insideH w:val="single" w:sz="4" w:space="0" w:color="00000A"/>
-            <w:insideV w:val="single" w:sz="4" w:space="0" w:color="00000A"/>
-          </w:tblBorders>
-          <w:tblCellMar>
-            <w:left w:w="103" w:type="dxa"/>
-          </w:tblCellMar>
-          <w:tblLook w:val="04A0"/>
-        </w:tblPrEx>
         <w:tc>
           <w:tcPr>
             <w:tcW w:w="603" w:type="dxa"/>
@@ -1004,13 +911,6 @@
         </w:tc>
       </w:tr>
       <w:tr>
-        <w:tblPrEx>
-          <w:tblW w:w="10345" w:type="dxa"/>
-          <w:tblCellMar>
-            <w:left w:w="103" w:type="dxa"/>
-          </w:tblCellMar>
-          <w:tblLook w:val="04A0"/>
-        </w:tblPrEx>
         <w:tc>
           <w:tcPr>
             <w:tcW w:w="603" w:type="dxa"/>
@@ -1035,14 +935,6 @@
                 <w:szCs w:val="18"/>
               </w:rPr>
             </w:pPr>
-            <w:r>
-              <w:rPr>
-                <w:rFonts w:cs="Arial"/>
-                <w:sz w:val="18"/>
-                <w:szCs w:val="18"/>
-              </w:rPr>
-              <w:t>1</w:t>
-            </w:r>
           </w:p>
         </w:tc>
         <w:tc>
@@ -1051,6 +943,7 @@
             <w:tcBorders>
               <w:top w:val="single" w:sz="4" w:space="0" w:color="00000A"/>
               <w:left w:val="single" w:sz="4" w:space="0" w:color="00000A"/>
+              <w:bottom w:val="single" w:sz="4" w:space="0" w:color="00000A"/>
               <w:right w:val="single" w:sz="4" w:space="0" w:color="00000A"/>
             </w:tcBorders>
             <w:shd w:val="clear" w:color="auto" w:fill="FFFFFF"/>
@@ -1074,6 +967,7 @@
             <w:tcBorders>
               <w:top w:val="single" w:sz="4" w:space="0" w:color="00000A"/>
               <w:left w:val="single" w:sz="4" w:space="0" w:color="00000A"/>
+              <w:bottom w:val="single" w:sz="4" w:space="0" w:color="00000A"/>
               <w:right w:val="single" w:sz="4" w:space="0" w:color="00000A"/>
             </w:tcBorders>
             <w:shd w:val="clear" w:color="auto" w:fill="FFFFFF"/>
@@ -1169,7 +1063,7 @@
         <w:tblCellMar>
           <w:left w:w="103" w:type="dxa"/>
         </w:tblCellMar>
-        <w:tblLook w:val="04A0"/>
+        <w:tblLook w:val="04A0" w:firstRow="1" w:lastRow="0" w:firstColumn="1" w:lastColumn="0" w:noHBand="0" w:noVBand="1"/>
       </w:tblPr>
       <w:tblGrid>
         <w:gridCol w:w="603"/>
@@ -1179,21 +1073,6 @@
         <w:gridCol w:w="1888"/>
       </w:tblGrid>
       <w:tr>
-        <w:tblPrEx>
-          <w:tblW w:w="10345" w:type="dxa"/>
-          <w:tblBorders>
-            <w:top w:val="single" w:sz="4" w:space="0" w:color="00000A"/>
-            <w:left w:val="single" w:sz="4" w:space="0" w:color="00000A"/>
-            <w:bottom w:val="single" w:sz="4" w:space="0" w:color="00000A"/>
-            <w:right w:val="single" w:sz="4" w:space="0" w:color="00000A"/>
-            <w:insideH w:val="single" w:sz="4" w:space="0" w:color="00000A"/>
-            <w:insideV w:val="single" w:sz="4" w:space="0" w:color="00000A"/>
-          </w:tblBorders>
-          <w:tblCellMar>
-            <w:left w:w="103" w:type="dxa"/>
-          </w:tblCellMar>
-          <w:tblLook w:val="04A0"/>
-        </w:tblPrEx>
         <w:tc>
           <w:tcPr>
             <w:tcW w:w="603" w:type="dxa"/>
@@ -1378,13 +1257,6 @@
         </w:tc>
       </w:tr>
       <w:tr>
-        <w:tblPrEx>
-          <w:tblW w:w="10345" w:type="dxa"/>
-          <w:tblCellMar>
-            <w:left w:w="103" w:type="dxa"/>
-          </w:tblCellMar>
-          <w:tblLook w:val="04A0"/>
-        </w:tblPrEx>
         <w:tc>
           <w:tcPr>
             <w:tcW w:w="603" w:type="dxa"/>
@@ -1409,14 +1281,6 @@
                 <w:szCs w:val="18"/>
               </w:rPr>
             </w:pPr>
-            <w:r>
-              <w:rPr>
-                <w:rFonts w:cs="Arial"/>
-                <w:sz w:val="18"/>
-                <w:szCs w:val="18"/>
-              </w:rPr>
-              <w:t>1</w:t>
-            </w:r>
           </w:p>
         </w:tc>
         <w:tc>
@@ -1512,6 +1376,7 @@
         </w:tc>
       </w:tr>
     </w:tbl>
+    <w:p/>
     <w:p>
       <w:pPr>
         <w:spacing w:before="240"/>
@@ -1935,7 +1800,29 @@
           <w:sz w:val="18"/>
           <w:szCs w:val="18"/>
         </w:rPr>
-        <w:t>Calculation (design (e.g. finite element analysis (FEA)))</w:t>
+        <w:t>Calculation (design (</w:t>
+      </w:r>
+      <w:proofErr w:type="gramStart"/>
+      <w:r>
+        <w:rPr>
+          <w:rFonts w:cs="Arial"/>
+          <w:i/>
+          <w:color w:val="F79646" w:themeColor="accent6"/>
+          <w:sz w:val="18"/>
+          <w:szCs w:val="18"/>
+        </w:rPr>
+        <w:t>e.g.</w:t>
+      </w:r>
+      <w:proofErr w:type="gramEnd"/>
+      <w:r>
+        <w:rPr>
+          <w:rFonts w:cs="Arial"/>
+          <w:i/>
+          <w:color w:val="F79646" w:themeColor="accent6"/>
+          <w:sz w:val="18"/>
+          <w:szCs w:val="18"/>
+        </w:rPr>
+        <w:t xml:space="preserve"> finite element analysis (FEA)))</w:t>
       </w:r>
     </w:p>
     <w:p>
@@ -2132,6 +2019,7 @@
           <w:color w:val="F79646" w:themeColor="accent6"/>
           <w:sz w:val="18"/>
           <w:szCs w:val="18"/>
+          <w:lang w:val="en-CA"/>
         </w:rPr>
       </w:pPr>
       <w:r>
@@ -2140,6 +2028,7 @@
           <w:color w:val="F79646" w:themeColor="accent6"/>
           <w:sz w:val="18"/>
           <w:szCs w:val="18"/>
+          <w:lang w:val="en-CA"/>
         </w:rPr>
         <w:t>Define for each the test step, how the objective evidence will be collected:</w:t>
       </w:r>
@@ -2166,7 +2055,47 @@
           <w:sz w:val="18"/>
           <w:szCs w:val="18"/>
         </w:rPr>
-        <w:t xml:space="preserve">Values to be documented, </w:t>
+        <w:t xml:space="preserve">Values to </w:t>
+      </w:r>
+      <w:proofErr w:type="spellStart"/>
+      <w:r>
+        <w:rPr>
+          <w:i/>
+          <w:color w:val="F79646" w:themeColor="accent6"/>
+          <w:sz w:val="18"/>
+          <w:szCs w:val="18"/>
+        </w:rPr>
+        <w:t>be</w:t>
+      </w:r>
+      <w:proofErr w:type="spellEnd"/>
+      <w:r>
+        <w:rPr>
+          <w:i/>
+          <w:color w:val="F79646" w:themeColor="accent6"/>
+          <w:sz w:val="18"/>
+          <w:szCs w:val="18"/>
+        </w:rPr>
+        <w:t xml:space="preserve"> </w:t>
+      </w:r>
+      <w:proofErr w:type="spellStart"/>
+      <w:r>
+        <w:rPr>
+          <w:i/>
+          <w:color w:val="F79646" w:themeColor="accent6"/>
+          <w:sz w:val="18"/>
+          <w:szCs w:val="18"/>
+        </w:rPr>
+        <w:t>documented</w:t>
+      </w:r>
+      <w:proofErr w:type="spellEnd"/>
+      <w:r>
+        <w:rPr>
+          <w:i/>
+          <w:color w:val="F79646" w:themeColor="accent6"/>
+          <w:sz w:val="18"/>
+          <w:szCs w:val="18"/>
+        </w:rPr>
+        <w:t xml:space="preserve">, </w:t>
       </w:r>
     </w:p>
     <w:p>
@@ -2232,6 +2161,7 @@
           <w:color w:val="F79646" w:themeColor="accent6"/>
           <w:sz w:val="18"/>
           <w:szCs w:val="18"/>
+          <w:lang w:val="en-CA"/>
         </w:rPr>
       </w:pPr>
       <w:r>
@@ -2240,26 +2170,9 @@
           <w:color w:val="F79646" w:themeColor="accent6"/>
           <w:sz w:val="18"/>
           <w:szCs w:val="18"/>
-        </w:rPr>
-        <w:t xml:space="preserve">Documented Results (including </w:t>
-      </w:r>
-      <w:r>
-        <w:rPr>
-          <w:i/>
-          <w:color w:val="F79646" w:themeColor="accent6"/>
-          <w:sz w:val="18"/>
-          <w:szCs w:val="18"/>
-        </w:rPr>
-        <w:t xml:space="preserve">recording of </w:t>
-      </w:r>
-      <w:r>
-        <w:rPr>
-          <w:i/>
-          <w:color w:val="F79646" w:themeColor="accent6"/>
-          <w:sz w:val="18"/>
-          <w:szCs w:val="18"/>
-        </w:rPr>
-        <w:t>values),</w:t>
+          <w:lang w:val="en-CA"/>
+        </w:rPr>
+        <w:t>Documented Results (including recording of values),</w:t>
       </w:r>
     </w:p>
     <w:p>
@@ -2368,7 +2281,7 @@
         <w:tblCellMar>
           <w:left w:w="103" w:type="dxa"/>
         </w:tblCellMar>
-        <w:tblLook w:val="04A0"/>
+        <w:tblLook w:val="04A0" w:firstRow="1" w:lastRow="0" w:firstColumn="1" w:lastColumn="0" w:noHBand="0" w:noVBand="1"/>
       </w:tblPr>
       <w:tblGrid>
         <w:gridCol w:w="877"/>
@@ -2376,22 +2289,6 @@
         <w:gridCol w:w="2628"/>
       </w:tblGrid>
       <w:tr>
-        <w:tblPrEx>
-          <w:tblW w:w="10368" w:type="dxa"/>
-          <w:tblInd w:w="-5" w:type="dxa"/>
-          <w:tblBorders>
-            <w:top w:val="single" w:sz="4" w:space="0" w:color="00000A"/>
-            <w:left w:val="single" w:sz="4" w:space="0" w:color="00000A"/>
-            <w:bottom w:val="single" w:sz="4" w:space="0" w:color="00000A"/>
-            <w:right w:val="single" w:sz="4" w:space="0" w:color="00000A"/>
-            <w:insideH w:val="single" w:sz="4" w:space="0" w:color="00000A"/>
-            <w:insideV w:val="single" w:sz="4" w:space="0" w:color="00000A"/>
-          </w:tblBorders>
-          <w:tblCellMar>
-            <w:left w:w="103" w:type="dxa"/>
-          </w:tblCellMar>
-          <w:tblLook w:val="04A0"/>
-        </w:tblPrEx>
         <w:tc>
           <w:tcPr>
             <w:tcW w:w="877" w:type="dxa"/>
@@ -2476,14 +2373,6 @@
         </w:tc>
       </w:tr>
       <w:tr>
-        <w:tblPrEx>
-          <w:tblW w:w="10368" w:type="dxa"/>
-          <w:tblInd w:w="-5" w:type="dxa"/>
-          <w:tblCellMar>
-            <w:left w:w="103" w:type="dxa"/>
-          </w:tblCellMar>
-          <w:tblLook w:val="04A0"/>
-        </w:tblPrEx>
         <w:tc>
           <w:tcPr>
             <w:tcW w:w="877" w:type="dxa"/>
@@ -2603,12 +2492,12 @@
       </w:pPr>
     </w:p>
     <w:sectPr>
-      <w:headerReference w:type="even" r:id="rId5"/>
-      <w:headerReference w:type="default" r:id="rId6"/>
-      <w:footerReference w:type="even" r:id="rId7"/>
-      <w:footerReference w:type="default" r:id="rId8"/>
-      <w:headerReference w:type="first" r:id="rId9"/>
-      <w:footerReference w:type="first" r:id="rId10"/>
+      <w:headerReference w:type="even" r:id="rId8"/>
+      <w:headerReference w:type="default" r:id="rId9"/>
+      <w:footerReference w:type="even" r:id="rId10"/>
+      <w:footerReference w:type="default" r:id="rId11"/>
+      <w:headerReference w:type="first" r:id="rId12"/>
+      <w:footerReference w:type="first" r:id="rId13"/>
       <w:pgSz w:w="12240" w:h="15840"/>
       <w:pgMar w:top="624" w:right="1021" w:bottom="567" w:left="1021" w:header="794" w:footer="441" w:gutter="0"/>
       <w:cols w:space="720"/>
@@ -2619,8 +2508,33 @@
 </w:document>
 </file>
 
+<file path=word/endnotes.xml><?xml version="1.0" encoding="utf-8"?>
+<w:endnotes xmlns:wpc="http://schemas.microsoft.com/office/word/2010/wordprocessingCanvas" xmlns:cx="http://schemas.microsoft.com/office/drawing/2014/chartex" xmlns:cx1="http://schemas.microsoft.com/office/drawing/2015/9/8/chartex" xmlns:cx2="http://schemas.microsoft.com/office/drawing/2015/10/21/chartex" xmlns:cx3="http://schemas.microsoft.com/office/drawing/2016/5/9/chartex" xmlns:cx4="http://schemas.microsoft.com/office/drawing/2016/5/10/chartex" xmlns:cx5="http://schemas.microsoft.com/office/drawing/2016/5/11/chartex" xmlns:cx6="http://schemas.microsoft.com/office/drawing/2016/5/12/chartex" xmlns:cx7="http://schemas.microsoft.com/office/drawing/2016/5/13/chartex" xmlns:cx8="http://schemas.microsoft.com/office/drawing/2016/5/14/chartex" xmlns:mc="http://schemas.openxmlformats.org/markup-compatibility/2006" xmlns:aink="http://schemas.microsoft.com/office/drawing/2016/ink" xmlns:am3d="http://schemas.microsoft.com/office/drawing/2017/model3d" xmlns:o="urn:schemas-microsoft-com:office:office" xmlns:oel="http://schemas.microsoft.com/office/2019/extlst" xmlns:r="http://schemas.openxmlformats.org/officeDocument/2006/relationships" xmlns:m="http://schemas.openxmlformats.org/officeDocument/2006/math" xmlns:v="urn:schemas-microsoft-com:vml" xmlns:wp14="http://schemas.microsoft.com/office/word/2010/wordprocessingDrawing" xmlns:wp="http://schemas.openxmlformats.org/drawingml/2006/wordprocessingDrawing" xmlns:w10="urn:schemas-microsoft-com:office:word" xmlns:w="http://schemas.openxmlformats.org/wordprocessingml/2006/main" xmlns:w14="http://schemas.microsoft.com/office/word/2010/wordml" xmlns:w15="http://schemas.microsoft.com/office/word/2012/wordml" xmlns:w16cex="http://schemas.microsoft.com/office/word/2018/wordml/cex" xmlns:w16cid="http://schemas.microsoft.com/office/word/2016/wordml/cid" xmlns:w16="http://schemas.microsoft.com/office/word/2018/wordml" xmlns:w16sdtdh="http://schemas.microsoft.com/office/word/2020/wordml/sdtdatahash" xmlns:w16se="http://schemas.microsoft.com/office/word/2015/wordml/symex" xmlns:wpg="http://schemas.microsoft.com/office/word/2010/wordprocessingGroup" xmlns:wpi="http://schemas.microsoft.com/office/word/2010/wordprocessingInk" xmlns:wne="http://schemas.microsoft.com/office/word/2006/wordml" xmlns:wps="http://schemas.microsoft.com/office/word/2010/wordprocessingShape" mc:Ignorable="w14 w15 w16se w16cid w16 w16cex w16sdtdh wp14">
+  <w:endnote w:type="separator" w:id="-1">
+    <w:p>
+      <w:pPr>
+        <w:spacing w:after="0" w:line="240" w:lineRule="auto"/>
+      </w:pPr>
+      <w:r>
+        <w:separator/>
+      </w:r>
+    </w:p>
+  </w:endnote>
+  <w:endnote w:type="continuationSeparator" w:id="0">
+    <w:p>
+      <w:pPr>
+        <w:spacing w:after="0" w:line="240" w:lineRule="auto"/>
+      </w:pPr>
+      <w:r>
+        <w:continuationSeparator/>
+      </w:r>
+    </w:p>
+  </w:endnote>
+</w:endnotes>
+</file>
+
 <file path=word/footer1.xml><?xml version="1.0" encoding="utf-8"?>
-<w:ftr xmlns:wpc="http://schemas.microsoft.com/office/word/2010/wordprocessingCanvas" xmlns:mc="http://schemas.openxmlformats.org/markup-compatibility/2006" xmlns:o="urn:schemas-microsoft-com:office:office" xmlns:r="http://schemas.openxmlformats.org/officeDocument/2006/relationships" xmlns:m="http://schemas.openxmlformats.org/officeDocument/2006/math" xmlns:v="urn:schemas-microsoft-com:vml" xmlns:wp14="http://schemas.microsoft.com/office/word/2010/wordprocessingDrawing" xmlns:wp="http://schemas.openxmlformats.org/drawingml/2006/wordprocessingDrawing" xmlns:w10="urn:schemas-microsoft-com:office:word" xmlns:w="http://schemas.openxmlformats.org/wordprocessingml/2006/main" xmlns:w14="http://schemas.microsoft.com/office/word/2010/wordml" xmlns:w15="http://schemas.microsoft.com/office/word/2012/wordml" xmlns:wne="http://schemas.microsoft.com/office/word/2006/wordml" xmlns:wpg="http://schemas.microsoft.com/office/word/2010/wordprocessingGroup" xmlns:wpi="http://schemas.microsoft.com/office/word/2010/wordprocessingInk" xmlns:wps="http://schemas.microsoft.com/office/word/2010/wordprocessingShape" mc:Ignorable="w14 w15 wp14">
+<w:ftr xmlns:wpc="http://schemas.microsoft.com/office/word/2010/wordprocessingCanvas" xmlns:cx="http://schemas.microsoft.com/office/drawing/2014/chartex" xmlns:cx1="http://schemas.microsoft.com/office/drawing/2015/9/8/chartex" xmlns:cx2="http://schemas.microsoft.com/office/drawing/2015/10/21/chartex" xmlns:cx3="http://schemas.microsoft.com/office/drawing/2016/5/9/chartex" xmlns:cx4="http://schemas.microsoft.com/office/drawing/2016/5/10/chartex" xmlns:cx5="http://schemas.microsoft.com/office/drawing/2016/5/11/chartex" xmlns:cx6="http://schemas.microsoft.com/office/drawing/2016/5/12/chartex" xmlns:cx7="http://schemas.microsoft.com/office/drawing/2016/5/13/chartex" xmlns:cx8="http://schemas.microsoft.com/office/drawing/2016/5/14/chartex" xmlns:mc="http://schemas.openxmlformats.org/markup-compatibility/2006" xmlns:aink="http://schemas.microsoft.com/office/drawing/2016/ink" xmlns:am3d="http://schemas.microsoft.com/office/drawing/2017/model3d" xmlns:o="urn:schemas-microsoft-com:office:office" xmlns:oel="http://schemas.microsoft.com/office/2019/extlst" xmlns:r="http://schemas.openxmlformats.org/officeDocument/2006/relationships" xmlns:m="http://schemas.openxmlformats.org/officeDocument/2006/math" xmlns:v="urn:schemas-microsoft-com:vml" xmlns:wp14="http://schemas.microsoft.com/office/word/2010/wordprocessingDrawing" xmlns:wp="http://schemas.openxmlformats.org/drawingml/2006/wordprocessingDrawing" xmlns:w10="urn:schemas-microsoft-com:office:word" xmlns:w="http://schemas.openxmlformats.org/wordprocessingml/2006/main" xmlns:w14="http://schemas.microsoft.com/office/word/2010/wordml" xmlns:w15="http://schemas.microsoft.com/office/word/2012/wordml" xmlns:w16cex="http://schemas.microsoft.com/office/word/2018/wordml/cex" xmlns:w16cid="http://schemas.microsoft.com/office/word/2016/wordml/cid" xmlns:w16="http://schemas.microsoft.com/office/word/2018/wordml" xmlns:w16sdtdh="http://schemas.microsoft.com/office/word/2020/wordml/sdtdatahash" xmlns:w16se="http://schemas.microsoft.com/office/word/2015/wordml/symex" xmlns:wpg="http://schemas.microsoft.com/office/word/2010/wordprocessingGroup" xmlns:wpi="http://schemas.microsoft.com/office/word/2010/wordprocessingInk" xmlns:wne="http://schemas.microsoft.com/office/word/2006/wordml" xmlns:wps="http://schemas.microsoft.com/office/word/2010/wordprocessingShape" mc:Ignorable="w14 w15 w16se w16cid w16 w16cex w16sdtdh wp14">
   <w:p>
     <w:pPr>
       <w:pStyle w:val="NoSpacing1"/>
@@ -2763,7 +2677,7 @@
 </file>
 
 <file path=word/footer2.xml><?xml version="1.0" encoding="utf-8"?>
-<w:ftr xmlns:wpc="http://schemas.microsoft.com/office/word/2010/wordprocessingCanvas" xmlns:mc="http://schemas.openxmlformats.org/markup-compatibility/2006" xmlns:o="urn:schemas-microsoft-com:office:office" xmlns:r="http://schemas.openxmlformats.org/officeDocument/2006/relationships" xmlns:m="http://schemas.openxmlformats.org/officeDocument/2006/math" xmlns:v="urn:schemas-microsoft-com:vml" xmlns:wp14="http://schemas.microsoft.com/office/word/2010/wordprocessingDrawing" xmlns:wp="http://schemas.openxmlformats.org/drawingml/2006/wordprocessingDrawing" xmlns:w10="urn:schemas-microsoft-com:office:word" xmlns:w="http://schemas.openxmlformats.org/wordprocessingml/2006/main" xmlns:w14="http://schemas.microsoft.com/office/word/2010/wordml" xmlns:w15="http://schemas.microsoft.com/office/word/2012/wordml" xmlns:wne="http://schemas.microsoft.com/office/word/2006/wordml" xmlns:wpg="http://schemas.microsoft.com/office/word/2010/wordprocessingGroup" xmlns:wpi="http://schemas.microsoft.com/office/word/2010/wordprocessingInk" xmlns:wps="http://schemas.microsoft.com/office/word/2010/wordprocessingShape" mc:Ignorable="w14 w15 wp14">
+<w:ftr xmlns:wpc="http://schemas.microsoft.com/office/word/2010/wordprocessingCanvas" xmlns:cx="http://schemas.microsoft.com/office/drawing/2014/chartex" xmlns:cx1="http://schemas.microsoft.com/office/drawing/2015/9/8/chartex" xmlns:cx2="http://schemas.microsoft.com/office/drawing/2015/10/21/chartex" xmlns:cx3="http://schemas.microsoft.com/office/drawing/2016/5/9/chartex" xmlns:cx4="http://schemas.microsoft.com/office/drawing/2016/5/10/chartex" xmlns:cx5="http://schemas.microsoft.com/office/drawing/2016/5/11/chartex" xmlns:cx6="http://schemas.microsoft.com/office/drawing/2016/5/12/chartex" xmlns:cx7="http://schemas.microsoft.com/office/drawing/2016/5/13/chartex" xmlns:cx8="http://schemas.microsoft.com/office/drawing/2016/5/14/chartex" xmlns:mc="http://schemas.openxmlformats.org/markup-compatibility/2006" xmlns:aink="http://schemas.microsoft.com/office/drawing/2016/ink" xmlns:am3d="http://schemas.microsoft.com/office/drawing/2017/model3d" xmlns:o="urn:schemas-microsoft-com:office:office" xmlns:oel="http://schemas.microsoft.com/office/2019/extlst" xmlns:r="http://schemas.openxmlformats.org/officeDocument/2006/relationships" xmlns:m="http://schemas.openxmlformats.org/officeDocument/2006/math" xmlns:v="urn:schemas-microsoft-com:vml" xmlns:wp14="http://schemas.microsoft.com/office/word/2010/wordprocessingDrawing" xmlns:wp="http://schemas.openxmlformats.org/drawingml/2006/wordprocessingDrawing" xmlns:w10="urn:schemas-microsoft-com:office:word" xmlns:w="http://schemas.openxmlformats.org/wordprocessingml/2006/main" xmlns:w14="http://schemas.microsoft.com/office/word/2010/wordml" xmlns:w15="http://schemas.microsoft.com/office/word/2012/wordml" xmlns:w16cex="http://schemas.microsoft.com/office/word/2018/wordml/cex" xmlns:w16cid="http://schemas.microsoft.com/office/word/2016/wordml/cid" xmlns:w16="http://schemas.microsoft.com/office/word/2018/wordml" xmlns:w16sdtdh="http://schemas.microsoft.com/office/word/2020/wordml/sdtdatahash" xmlns:w16se="http://schemas.microsoft.com/office/word/2015/wordml/symex" xmlns:wpg="http://schemas.microsoft.com/office/word/2010/wordprocessingGroup" xmlns:wpi="http://schemas.microsoft.com/office/word/2010/wordprocessingInk" xmlns:wne="http://schemas.microsoft.com/office/word/2006/wordml" xmlns:wps="http://schemas.microsoft.com/office/word/2010/wordprocessingShape" mc:Ignorable="w14 w15 w16se w16cid w16 w16cex w16sdtdh wp14">
   <w:tbl>
     <w:tblPr>
       <w:tblW w:w="10215" w:type="dxa"/>
@@ -2772,7 +2686,7 @@
         <w:top w:val="single" w:sz="4" w:space="0" w:color="auto"/>
       </w:tblBorders>
       <w:tblLayout w:type="fixed"/>
-      <w:tblLook w:val="0000"/>
+      <w:tblLook w:val="0000" w:firstRow="0" w:lastRow="0" w:firstColumn="0" w:lastColumn="0" w:noHBand="0" w:noVBand="0"/>
     </w:tblPr>
     <w:tblGrid>
       <w:gridCol w:w="1526"/>
@@ -2780,15 +2694,6 @@
       <w:gridCol w:w="1395"/>
     </w:tblGrid>
     <w:tr>
-      <w:tblPrEx>
-        <w:tblW w:w="10215" w:type="dxa"/>
-        <w:tblInd w:w="108" w:type="dxa"/>
-        <w:tblBorders>
-          <w:top w:val="single" w:sz="4" w:space="0" w:color="auto"/>
-        </w:tblBorders>
-        <w:tblLayout w:type="fixed"/>
-        <w:tblLook w:val="0000"/>
-      </w:tblPrEx>
       <w:tc>
         <w:tcPr>
           <w:tcW w:w="1526" w:type="dxa"/>
@@ -2873,10 +2778,9 @@
           </w:r>
           <w:r>
             <w:rPr>
-              <w:rFonts w:cs="Arial Unicode MS"/>
               <w:sz w:val="16"/>
               <w:szCs w:val="16"/>
-              <w:lang w:val="en-US" w:eastAsia="en-US" w:bidi="en-US"/>
+              <w:lang w:bidi="en-US"/>
             </w:rPr>
             <w:t>QUF63-5448 Template CSV Validation Specifications (v1.2)</w:t>
           </w:r>
@@ -3045,7 +2949,7 @@
 </file>
 
 <file path=word/footer3.xml><?xml version="1.0" encoding="utf-8"?>
-<w:ftr xmlns:wpc="http://schemas.microsoft.com/office/word/2010/wordprocessingCanvas" xmlns:mc="http://schemas.openxmlformats.org/markup-compatibility/2006" xmlns:o="urn:schemas-microsoft-com:office:office" xmlns:r="http://schemas.openxmlformats.org/officeDocument/2006/relationships" xmlns:m="http://schemas.openxmlformats.org/officeDocument/2006/math" xmlns:v="urn:schemas-microsoft-com:vml" xmlns:wp14="http://schemas.microsoft.com/office/word/2010/wordprocessingDrawing" xmlns:wp="http://schemas.openxmlformats.org/drawingml/2006/wordprocessingDrawing" xmlns:w10="urn:schemas-microsoft-com:office:word" xmlns:w="http://schemas.openxmlformats.org/wordprocessingml/2006/main" xmlns:w14="http://schemas.microsoft.com/office/word/2010/wordml" xmlns:w15="http://schemas.microsoft.com/office/word/2012/wordml" xmlns:wne="http://schemas.microsoft.com/office/word/2006/wordml" xmlns:wpg="http://schemas.microsoft.com/office/word/2010/wordprocessingGroup" xmlns:wpi="http://schemas.microsoft.com/office/word/2010/wordprocessingInk" xmlns:wps="http://schemas.microsoft.com/office/word/2010/wordprocessingShape" mc:Ignorable="w14 w15 wp14">
+<w:ftr xmlns:wpc="http://schemas.microsoft.com/office/word/2010/wordprocessingCanvas" xmlns:cx="http://schemas.microsoft.com/office/drawing/2014/chartex" xmlns:cx1="http://schemas.microsoft.com/office/drawing/2015/9/8/chartex" xmlns:cx2="http://schemas.microsoft.com/office/drawing/2015/10/21/chartex" xmlns:cx3="http://schemas.microsoft.com/office/drawing/2016/5/9/chartex" xmlns:cx4="http://schemas.microsoft.com/office/drawing/2016/5/10/chartex" xmlns:cx5="http://schemas.microsoft.com/office/drawing/2016/5/11/chartex" xmlns:cx6="http://schemas.microsoft.com/office/drawing/2016/5/12/chartex" xmlns:cx7="http://schemas.microsoft.com/office/drawing/2016/5/13/chartex" xmlns:cx8="http://schemas.microsoft.com/office/drawing/2016/5/14/chartex" xmlns:mc="http://schemas.openxmlformats.org/markup-compatibility/2006" xmlns:aink="http://schemas.microsoft.com/office/drawing/2016/ink" xmlns:am3d="http://schemas.microsoft.com/office/drawing/2017/model3d" xmlns:o="urn:schemas-microsoft-com:office:office" xmlns:oel="http://schemas.microsoft.com/office/2019/extlst" xmlns:r="http://schemas.openxmlformats.org/officeDocument/2006/relationships" xmlns:m="http://schemas.openxmlformats.org/officeDocument/2006/math" xmlns:v="urn:schemas-microsoft-com:vml" xmlns:wp14="http://schemas.microsoft.com/office/word/2010/wordprocessingDrawing" xmlns:wp="http://schemas.openxmlformats.org/drawingml/2006/wordprocessingDrawing" xmlns:w10="urn:schemas-microsoft-com:office:word" xmlns:w="http://schemas.openxmlformats.org/wordprocessingml/2006/main" xmlns:w14="http://schemas.microsoft.com/office/word/2010/wordml" xmlns:w15="http://schemas.microsoft.com/office/word/2012/wordml" xmlns:w16cex="http://schemas.microsoft.com/office/word/2018/wordml/cex" xmlns:w16cid="http://schemas.microsoft.com/office/word/2016/wordml/cid" xmlns:w16="http://schemas.microsoft.com/office/word/2018/wordml" xmlns:w16sdtdh="http://schemas.microsoft.com/office/word/2020/wordml/sdtdatahash" xmlns:w16se="http://schemas.microsoft.com/office/word/2015/wordml/symex" xmlns:wpg="http://schemas.microsoft.com/office/word/2010/wordprocessingGroup" xmlns:wpi="http://schemas.microsoft.com/office/word/2010/wordprocessingInk" xmlns:wne="http://schemas.microsoft.com/office/word/2006/wordml" xmlns:wps="http://schemas.microsoft.com/office/word/2010/wordprocessingShape" mc:Ignorable="w14 w15 w16se w16cid w16 w16cex w16sdtdh wp14">
   <w:tbl>
     <w:tblPr>
       <w:tblW w:w="10215" w:type="dxa"/>
@@ -3054,7 +2958,7 @@
         <w:top w:val="single" w:sz="4" w:space="0" w:color="auto"/>
       </w:tblBorders>
       <w:tblLayout w:type="fixed"/>
-      <w:tblLook w:val="0000"/>
+      <w:tblLook w:val="0000" w:firstRow="0" w:lastRow="0" w:firstColumn="0" w:lastColumn="0" w:noHBand="0" w:noVBand="0"/>
     </w:tblPr>
     <w:tblGrid>
       <w:gridCol w:w="1470"/>
@@ -3062,15 +2966,6 @@
       <w:gridCol w:w="1438"/>
     </w:tblGrid>
     <w:tr>
-      <w:tblPrEx>
-        <w:tblW w:w="10215" w:type="dxa"/>
-        <w:tblInd w:w="108" w:type="dxa"/>
-        <w:tblBorders>
-          <w:top w:val="single" w:sz="4" w:space="0" w:color="auto"/>
-        </w:tblBorders>
-        <w:tblLayout w:type="fixed"/>
-        <w:tblLook w:val="0000"/>
-      </w:tblPrEx>
       <w:tc>
         <w:tcPr>
           <w:tcW w:w="1470" w:type="dxa"/>
@@ -3155,10 +3050,9 @@
           </w:r>
           <w:r>
             <w:rPr>
-              <w:rFonts w:cs="Arial Unicode MS"/>
               <w:sz w:val="16"/>
               <w:szCs w:val="16"/>
-              <w:lang w:val="en-US" w:eastAsia="en-US" w:bidi="en-US"/>
+              <w:lang w:bidi="en-US"/>
             </w:rPr>
             <w:t>QUF63-5448 Template CSV Validation Specifications (v1.2)</w:t>
           </w:r>
@@ -3331,8 +3225,33 @@
 </w:ftr>
 </file>
 
+<file path=word/footnotes.xml><?xml version="1.0" encoding="utf-8"?>
+<w:footnotes xmlns:wpc="http://schemas.microsoft.com/office/word/2010/wordprocessingCanvas" xmlns:cx="http://schemas.microsoft.com/office/drawing/2014/chartex" xmlns:cx1="http://schemas.microsoft.com/office/drawing/2015/9/8/chartex" xmlns:cx2="http://schemas.microsoft.com/office/drawing/2015/10/21/chartex" xmlns:cx3="http://schemas.microsoft.com/office/drawing/2016/5/9/chartex" xmlns:cx4="http://schemas.microsoft.com/office/drawing/2016/5/10/chartex" xmlns:cx5="http://schemas.microsoft.com/office/drawing/2016/5/11/chartex" xmlns:cx6="http://schemas.microsoft.com/office/drawing/2016/5/12/chartex" xmlns:cx7="http://schemas.microsoft.com/office/drawing/2016/5/13/chartex" xmlns:cx8="http://schemas.microsoft.com/office/drawing/2016/5/14/chartex" xmlns:mc="http://schemas.openxmlformats.org/markup-compatibility/2006" xmlns:aink="http://schemas.microsoft.com/office/drawing/2016/ink" xmlns:am3d="http://schemas.microsoft.com/office/drawing/2017/model3d" xmlns:o="urn:schemas-microsoft-com:office:office" xmlns:oel="http://schemas.microsoft.com/office/2019/extlst" xmlns:r="http://schemas.openxmlformats.org/officeDocument/2006/relationships" xmlns:m="http://schemas.openxmlformats.org/officeDocument/2006/math" xmlns:v="urn:schemas-microsoft-com:vml" xmlns:wp14="http://schemas.microsoft.com/office/word/2010/wordprocessingDrawing" xmlns:wp="http://schemas.openxmlformats.org/drawingml/2006/wordprocessingDrawing" xmlns:w10="urn:schemas-microsoft-com:office:word" xmlns:w="http://schemas.openxmlformats.org/wordprocessingml/2006/main" xmlns:w14="http://schemas.microsoft.com/office/word/2010/wordml" xmlns:w15="http://schemas.microsoft.com/office/word/2012/wordml" xmlns:w16cex="http://schemas.microsoft.com/office/word/2018/wordml/cex" xmlns:w16cid="http://schemas.microsoft.com/office/word/2016/wordml/cid" xmlns:w16="http://schemas.microsoft.com/office/word/2018/wordml" xmlns:w16sdtdh="http://schemas.microsoft.com/office/word/2020/wordml/sdtdatahash" xmlns:w16se="http://schemas.microsoft.com/office/word/2015/wordml/symex" xmlns:wpg="http://schemas.microsoft.com/office/word/2010/wordprocessingGroup" xmlns:wpi="http://schemas.microsoft.com/office/word/2010/wordprocessingInk" xmlns:wne="http://schemas.microsoft.com/office/word/2006/wordml" xmlns:wps="http://schemas.microsoft.com/office/word/2010/wordprocessingShape" mc:Ignorable="w14 w15 w16se w16cid w16 w16cex w16sdtdh wp14">
+  <w:footnote w:type="separator" w:id="-1">
+    <w:p>
+      <w:pPr>
+        <w:spacing w:after="0" w:line="240" w:lineRule="auto"/>
+      </w:pPr>
+      <w:r>
+        <w:separator/>
+      </w:r>
+    </w:p>
+  </w:footnote>
+  <w:footnote w:type="continuationSeparator" w:id="0">
+    <w:p>
+      <w:pPr>
+        <w:spacing w:after="0" w:line="240" w:lineRule="auto"/>
+      </w:pPr>
+      <w:r>
+        <w:continuationSeparator/>
+      </w:r>
+    </w:p>
+  </w:footnote>
+</w:footnotes>
+</file>
+
 <file path=word/header1.xml><?xml version="1.0" encoding="utf-8"?>
-<w:hdr xmlns:wpc="http://schemas.microsoft.com/office/word/2010/wordprocessingCanvas" xmlns:mc="http://schemas.openxmlformats.org/markup-compatibility/2006" xmlns:o="urn:schemas-microsoft-com:office:office" xmlns:r="http://schemas.openxmlformats.org/officeDocument/2006/relationships" xmlns:m="http://schemas.openxmlformats.org/officeDocument/2006/math" xmlns:v="urn:schemas-microsoft-com:vml" xmlns:wp14="http://schemas.microsoft.com/office/word/2010/wordprocessingDrawing" xmlns:wp="http://schemas.openxmlformats.org/drawingml/2006/wordprocessingDrawing" xmlns:w10="urn:schemas-microsoft-com:office:word" xmlns:w="http://schemas.openxmlformats.org/wordprocessingml/2006/main" xmlns:w14="http://schemas.microsoft.com/office/word/2010/wordml" xmlns:w15="http://schemas.microsoft.com/office/word/2012/wordml" xmlns:wne="http://schemas.microsoft.com/office/word/2006/wordml" xmlns:wpg="http://schemas.microsoft.com/office/word/2010/wordprocessingGroup" xmlns:wpi="http://schemas.microsoft.com/office/word/2010/wordprocessingInk" xmlns:wps="http://schemas.microsoft.com/office/word/2010/wordprocessingShape" mc:Ignorable="w14 w15 wp14">
+<w:hdr xmlns:wpc="http://schemas.microsoft.com/office/word/2010/wordprocessingCanvas" xmlns:cx="http://schemas.microsoft.com/office/drawing/2014/chartex" xmlns:cx1="http://schemas.microsoft.com/office/drawing/2015/9/8/chartex" xmlns:cx2="http://schemas.microsoft.com/office/drawing/2015/10/21/chartex" xmlns:cx3="http://schemas.microsoft.com/office/drawing/2016/5/9/chartex" xmlns:cx4="http://schemas.microsoft.com/office/drawing/2016/5/10/chartex" xmlns:cx5="http://schemas.microsoft.com/office/drawing/2016/5/11/chartex" xmlns:cx6="http://schemas.microsoft.com/office/drawing/2016/5/12/chartex" xmlns:cx7="http://schemas.microsoft.com/office/drawing/2016/5/13/chartex" xmlns:cx8="http://schemas.microsoft.com/office/drawing/2016/5/14/chartex" xmlns:mc="http://schemas.openxmlformats.org/markup-compatibility/2006" xmlns:aink="http://schemas.microsoft.com/office/drawing/2016/ink" xmlns:am3d="http://schemas.microsoft.com/office/drawing/2017/model3d" xmlns:o="urn:schemas-microsoft-com:office:office" xmlns:oel="http://schemas.microsoft.com/office/2019/extlst" xmlns:r="http://schemas.openxmlformats.org/officeDocument/2006/relationships" xmlns:m="http://schemas.openxmlformats.org/officeDocument/2006/math" xmlns:v="urn:schemas-microsoft-com:vml" xmlns:wp14="http://schemas.microsoft.com/office/word/2010/wordprocessingDrawing" xmlns:wp="http://schemas.openxmlformats.org/drawingml/2006/wordprocessingDrawing" xmlns:w10="urn:schemas-microsoft-com:office:word" xmlns:w="http://schemas.openxmlformats.org/wordprocessingml/2006/main" xmlns:w14="http://schemas.microsoft.com/office/word/2010/wordml" xmlns:w15="http://schemas.microsoft.com/office/word/2012/wordml" xmlns:w16cex="http://schemas.microsoft.com/office/word/2018/wordml/cex" xmlns:w16cid="http://schemas.microsoft.com/office/word/2016/wordml/cid" xmlns:w16="http://schemas.microsoft.com/office/word/2018/wordml" xmlns:w16sdtdh="http://schemas.microsoft.com/office/word/2020/wordml/sdtdatahash" xmlns:w16se="http://schemas.microsoft.com/office/word/2015/wordml/symex" xmlns:wpg="http://schemas.microsoft.com/office/word/2010/wordprocessingGroup" xmlns:wpi="http://schemas.microsoft.com/office/word/2010/wordprocessingInk" xmlns:wne="http://schemas.microsoft.com/office/word/2006/wordml" xmlns:wps="http://schemas.microsoft.com/office/word/2010/wordprocessingShape" mc:Ignorable="w14 w15 w16se w16cid w16 w16cex w16sdtdh wp14">
   <w:p>
     <w:pPr>
       <w:pStyle w:val="Header"/>
@@ -3352,7 +3271,7 @@
 </file>
 
 <file path=word/header2.xml><?xml version="1.0" encoding="utf-8"?>
-<w:hdr xmlns:wpc="http://schemas.microsoft.com/office/word/2010/wordprocessingCanvas" xmlns:mc="http://schemas.openxmlformats.org/markup-compatibility/2006" xmlns:o="urn:schemas-microsoft-com:office:office" xmlns:r="http://schemas.openxmlformats.org/officeDocument/2006/relationships" xmlns:m="http://schemas.openxmlformats.org/officeDocument/2006/math" xmlns:v="urn:schemas-microsoft-com:vml" xmlns:wp14="http://schemas.microsoft.com/office/word/2010/wordprocessingDrawing" xmlns:wp="http://schemas.openxmlformats.org/drawingml/2006/wordprocessingDrawing" xmlns:w10="urn:schemas-microsoft-com:office:word" xmlns:w="http://schemas.openxmlformats.org/wordprocessingml/2006/main" xmlns:w14="http://schemas.microsoft.com/office/word/2010/wordml" xmlns:w15="http://schemas.microsoft.com/office/word/2012/wordml" xmlns:wne="http://schemas.microsoft.com/office/word/2006/wordml" xmlns:wpg="http://schemas.microsoft.com/office/word/2010/wordprocessingGroup" xmlns:wpi="http://schemas.microsoft.com/office/word/2010/wordprocessingInk" xmlns:wps="http://schemas.microsoft.com/office/word/2010/wordprocessingShape" mc:Ignorable="w14 w15 wp14">
+<w:hdr xmlns:wpc="http://schemas.microsoft.com/office/word/2010/wordprocessingCanvas" xmlns:cx="http://schemas.microsoft.com/office/drawing/2014/chartex" xmlns:cx1="http://schemas.microsoft.com/office/drawing/2015/9/8/chartex" xmlns:cx2="http://schemas.microsoft.com/office/drawing/2015/10/21/chartex" xmlns:cx3="http://schemas.microsoft.com/office/drawing/2016/5/9/chartex" xmlns:cx4="http://schemas.microsoft.com/office/drawing/2016/5/10/chartex" xmlns:cx5="http://schemas.microsoft.com/office/drawing/2016/5/11/chartex" xmlns:cx6="http://schemas.microsoft.com/office/drawing/2016/5/12/chartex" xmlns:cx7="http://schemas.microsoft.com/office/drawing/2016/5/13/chartex" xmlns:cx8="http://schemas.microsoft.com/office/drawing/2016/5/14/chartex" xmlns:mc="http://schemas.openxmlformats.org/markup-compatibility/2006" xmlns:aink="http://schemas.microsoft.com/office/drawing/2016/ink" xmlns:am3d="http://schemas.microsoft.com/office/drawing/2017/model3d" xmlns:o="urn:schemas-microsoft-com:office:office" xmlns:oel="http://schemas.microsoft.com/office/2019/extlst" xmlns:r="http://schemas.openxmlformats.org/officeDocument/2006/relationships" xmlns:m="http://schemas.openxmlformats.org/officeDocument/2006/math" xmlns:v="urn:schemas-microsoft-com:vml" xmlns:wp14="http://schemas.microsoft.com/office/word/2010/wordprocessingDrawing" xmlns:wp="http://schemas.openxmlformats.org/drawingml/2006/wordprocessingDrawing" xmlns:w10="urn:schemas-microsoft-com:office:word" xmlns:w="http://schemas.openxmlformats.org/wordprocessingml/2006/main" xmlns:w14="http://schemas.microsoft.com/office/word/2010/wordml" xmlns:w15="http://schemas.microsoft.com/office/word/2012/wordml" xmlns:w16cex="http://schemas.microsoft.com/office/word/2018/wordml/cex" xmlns:w16cid="http://schemas.microsoft.com/office/word/2016/wordml/cid" xmlns:w16="http://schemas.microsoft.com/office/word/2018/wordml" xmlns:w16sdtdh="http://schemas.microsoft.com/office/word/2020/wordml/sdtdatahash" xmlns:w16se="http://schemas.microsoft.com/office/word/2015/wordml/symex" xmlns:wpg="http://schemas.microsoft.com/office/word/2010/wordprocessingGroup" xmlns:wpi="http://schemas.microsoft.com/office/word/2010/wordprocessingInk" xmlns:wne="http://schemas.microsoft.com/office/word/2006/wordml" xmlns:wps="http://schemas.microsoft.com/office/word/2010/wordprocessingShape" mc:Ignorable="w14 w15 w16se w16cid w16 w16cex w16sdtdh wp14">
   <w:p>
     <w:pPr>
       <w:pStyle w:val="Header"/>
@@ -3368,7 +3287,7 @@
 </file>
 
 <file path=word/header3.xml><?xml version="1.0" encoding="utf-8"?>
-<w:hdr xmlns:wpc="http://schemas.microsoft.com/office/word/2010/wordprocessingCanvas" xmlns:mc="http://schemas.openxmlformats.org/markup-compatibility/2006" xmlns:o="urn:schemas-microsoft-com:office:office" xmlns:r="http://schemas.openxmlformats.org/officeDocument/2006/relationships" xmlns:m="http://schemas.openxmlformats.org/officeDocument/2006/math" xmlns:v="urn:schemas-microsoft-com:vml" xmlns:wp14="http://schemas.microsoft.com/office/word/2010/wordprocessingDrawing" xmlns:wp="http://schemas.openxmlformats.org/drawingml/2006/wordprocessingDrawing" xmlns:w10="urn:schemas-microsoft-com:office:word" xmlns:w="http://schemas.openxmlformats.org/wordprocessingml/2006/main" xmlns:w14="http://schemas.microsoft.com/office/word/2010/wordml" xmlns:w15="http://schemas.microsoft.com/office/word/2012/wordml" xmlns:wne="http://schemas.microsoft.com/office/word/2006/wordml" xmlns:wpg="http://schemas.microsoft.com/office/word/2010/wordprocessingGroup" xmlns:wpi="http://schemas.microsoft.com/office/word/2010/wordprocessingInk" xmlns:wps="http://schemas.microsoft.com/office/word/2010/wordprocessingShape" mc:Ignorable="w14 w15 wp14">
+<w:hdr xmlns:wpc="http://schemas.microsoft.com/office/word/2010/wordprocessingCanvas" xmlns:cx="http://schemas.microsoft.com/office/drawing/2014/chartex" xmlns:cx1="http://schemas.microsoft.com/office/drawing/2015/9/8/chartex" xmlns:cx2="http://schemas.microsoft.com/office/drawing/2015/10/21/chartex" xmlns:cx3="http://schemas.microsoft.com/office/drawing/2016/5/9/chartex" xmlns:cx4="http://schemas.microsoft.com/office/drawing/2016/5/10/chartex" xmlns:cx5="http://schemas.microsoft.com/office/drawing/2016/5/11/chartex" xmlns:cx6="http://schemas.microsoft.com/office/drawing/2016/5/12/chartex" xmlns:cx7="http://schemas.microsoft.com/office/drawing/2016/5/13/chartex" xmlns:cx8="http://schemas.microsoft.com/office/drawing/2016/5/14/chartex" xmlns:mc="http://schemas.openxmlformats.org/markup-compatibility/2006" xmlns:aink="http://schemas.microsoft.com/office/drawing/2016/ink" xmlns:am3d="http://schemas.microsoft.com/office/drawing/2017/model3d" xmlns:o="urn:schemas-microsoft-com:office:office" xmlns:oel="http://schemas.microsoft.com/office/2019/extlst" xmlns:r="http://schemas.openxmlformats.org/officeDocument/2006/relationships" xmlns:m="http://schemas.openxmlformats.org/officeDocument/2006/math" xmlns:v="urn:schemas-microsoft-com:vml" xmlns:wp14="http://schemas.microsoft.com/office/word/2010/wordprocessingDrawing" xmlns:wp="http://schemas.openxmlformats.org/drawingml/2006/wordprocessingDrawing" xmlns:w10="urn:schemas-microsoft-com:office:word" xmlns:w="http://schemas.openxmlformats.org/wordprocessingml/2006/main" xmlns:w14="http://schemas.microsoft.com/office/word/2010/wordml" xmlns:w15="http://schemas.microsoft.com/office/word/2012/wordml" xmlns:w16cex="http://schemas.microsoft.com/office/word/2018/wordml/cex" xmlns:w16cid="http://schemas.microsoft.com/office/word/2016/wordml/cid" xmlns:w16="http://schemas.microsoft.com/office/word/2018/wordml" xmlns:w16sdtdh="http://schemas.microsoft.com/office/word/2020/wordml/sdtdatahash" xmlns:w16se="http://schemas.microsoft.com/office/word/2015/wordml/symex" xmlns:wpg="http://schemas.microsoft.com/office/word/2010/wordprocessingGroup" xmlns:wpi="http://schemas.microsoft.com/office/word/2010/wordprocessingInk" xmlns:wne="http://schemas.microsoft.com/office/word/2006/wordml" xmlns:wps="http://schemas.microsoft.com/office/word/2010/wordprocessingShape" mc:Ignorable="w14 w15 w16se w16cid w16 w16cex w16sdtdh wp14">
   <w:p>
     <w:pPr>
       <w:jc w:val="right"/>
@@ -3378,7 +3297,7 @@
         <w:noProof/>
       </w:rPr>
       <w:drawing>
-        <wp:inline distT="0" distB="0" distL="0" distR="0">
+        <wp:inline distT="0" distB="0" distL="0" distR="0" wp14:anchorId="332B3626" wp14:editId="332B3627">
           <wp:extent cx="2226945" cy="465455"/>
           <wp:effectExtent l="0" t="0" r="0" b="0"/>
           <wp:docPr id="1" name="Picture 1"/>
@@ -3395,7 +3314,7 @@
                   </pic:cNvPicPr>
                 </pic:nvPicPr>
                 <pic:blipFill>
-                  <a:blip xmlns:r="http://schemas.openxmlformats.org/officeDocument/2006/relationships" r:embed="rId1">
+                  <a:blip r:embed="rId1">
                     <a:extLst>
                       <a:ext uri="{28A0092B-C50C-407E-A947-70E740481C1C}">
                         <a14:useLocalDpi xmlns:a14="http://schemas.microsoft.com/office/drawing/2010/main" val="0"/>
@@ -3508,12 +3427,12 @@
 </file>
 
 <file path=word/numbering.xml><?xml version="1.0" encoding="utf-8"?>
-<w:numbering xmlns:wpc="http://schemas.microsoft.com/office/word/2010/wordprocessingCanvas" xmlns:mc="http://schemas.openxmlformats.org/markup-compatibility/2006" xmlns:o="urn:schemas-microsoft-com:office:office" xmlns:r="http://schemas.openxmlformats.org/officeDocument/2006/relationships" xmlns:m="http://schemas.openxmlformats.org/officeDocument/2006/math" xmlns:v="urn:schemas-microsoft-com:vml" xmlns:wp14="http://schemas.microsoft.com/office/word/2010/wordprocessingDrawing" xmlns:wp="http://schemas.openxmlformats.org/drawingml/2006/wordprocessingDrawing" xmlns:w10="urn:schemas-microsoft-com:office:word" xmlns:w="http://schemas.openxmlformats.org/wordprocessingml/2006/main" xmlns:w14="http://schemas.microsoft.com/office/word/2010/wordml" xmlns:w15="http://schemas.microsoft.com/office/word/2012/wordml" xmlns:wne="http://schemas.microsoft.com/office/word/2006/wordml" xmlns:wpg="http://schemas.microsoft.com/office/word/2010/wordprocessingGroup" xmlns:wpi="http://schemas.microsoft.com/office/word/2010/wordprocessingInk" xmlns:wps="http://schemas.microsoft.com/office/word/2010/wordprocessingShape" mc:Ignorable="w14 w15 wp14">
-  <w:abstractNum w:abstractNumId="0">
+<w:numbering xmlns:wpc="http://schemas.microsoft.com/office/word/2010/wordprocessingCanvas" xmlns:cx="http://schemas.microsoft.com/office/drawing/2014/chartex" xmlns:cx1="http://schemas.microsoft.com/office/drawing/2015/9/8/chartex" xmlns:cx2="http://schemas.microsoft.com/office/drawing/2015/10/21/chartex" xmlns:cx3="http://schemas.microsoft.com/office/drawing/2016/5/9/chartex" xmlns:cx4="http://schemas.microsoft.com/office/drawing/2016/5/10/chartex" xmlns:cx5="http://schemas.microsoft.com/office/drawing/2016/5/11/chartex" xmlns:cx6="http://schemas.microsoft.com/office/drawing/2016/5/12/chartex" xmlns:cx7="http://schemas.microsoft.com/office/drawing/2016/5/13/chartex" xmlns:cx8="http://schemas.microsoft.com/office/drawing/2016/5/14/chartex" xmlns:mc="http://schemas.openxmlformats.org/markup-compatibility/2006" xmlns:aink="http://schemas.microsoft.com/office/drawing/2016/ink" xmlns:am3d="http://schemas.microsoft.com/office/drawing/2017/model3d" xmlns:o="urn:schemas-microsoft-com:office:office" xmlns:oel="http://schemas.microsoft.com/office/2019/extlst" xmlns:r="http://schemas.openxmlformats.org/officeDocument/2006/relationships" xmlns:m="http://schemas.openxmlformats.org/officeDocument/2006/math" xmlns:v="urn:schemas-microsoft-com:vml" xmlns:wp14="http://schemas.microsoft.com/office/word/2010/wordprocessingDrawing" xmlns:wp="http://schemas.openxmlformats.org/drawingml/2006/wordprocessingDrawing" xmlns:w10="urn:schemas-microsoft-com:office:word" xmlns:w="http://schemas.openxmlformats.org/wordprocessingml/2006/main" xmlns:w14="http://schemas.microsoft.com/office/word/2010/wordml" xmlns:w15="http://schemas.microsoft.com/office/word/2012/wordml" xmlns:w16cex="http://schemas.microsoft.com/office/word/2018/wordml/cex" xmlns:w16cid="http://schemas.microsoft.com/office/word/2016/wordml/cid" xmlns:w16="http://schemas.microsoft.com/office/word/2018/wordml" xmlns:w16sdtdh="http://schemas.microsoft.com/office/word/2020/wordml/sdtdatahash" xmlns:w16se="http://schemas.microsoft.com/office/word/2015/wordml/symex" xmlns:wpg="http://schemas.microsoft.com/office/word/2010/wordprocessingGroup" xmlns:wpi="http://schemas.microsoft.com/office/word/2010/wordprocessingInk" xmlns:wne="http://schemas.microsoft.com/office/word/2006/wordml" xmlns:wps="http://schemas.microsoft.com/office/word/2010/wordprocessingShape" mc:Ignorable="w14 w15 w16se w16cid w16 w16cex w16sdtdh wp14">
+  <w:abstractNum w:abstractNumId="0" w15:restartNumberingAfterBreak="0">
     <w:nsid w:val="273F6063"/>
     <w:multiLevelType w:val="hybridMultilevel"/>
     <w:tmpl w:val="1326D884"/>
-    <w:lvl w:ilvl="0">
+    <w:lvl w:ilvl="0" w:tplc="A2D0B5C6">
       <w:start w:val="1"/>
       <w:numFmt w:val="bullet"/>
       <w:lvlText w:val="-"/>
@@ -3525,7 +3444,7 @@
         <w:rFonts w:ascii="Arial" w:eastAsia="Times New Roman" w:hAnsi="Arial" w:cs="Arial" w:hint="default"/>
       </w:rPr>
     </w:lvl>
-    <w:lvl w:ilvl="1" w:tentative="1">
+    <w:lvl w:ilvl="1" w:tplc="0C6CF5E6" w:tentative="1">
       <w:start w:val="1"/>
       <w:numFmt w:val="bullet"/>
       <w:lvlText w:val="o"/>
@@ -3537,7 +3456,7 @@
         <w:rFonts w:ascii="Courier New" w:hAnsi="Courier New" w:hint="default"/>
       </w:rPr>
     </w:lvl>
-    <w:lvl w:ilvl="2" w:tentative="1">
+    <w:lvl w:ilvl="2" w:tplc="053C3832" w:tentative="1">
       <w:start w:val="1"/>
       <w:numFmt w:val="bullet"/>
       <w:lvlText w:val=""/>
@@ -3549,7 +3468,7 @@
         <w:rFonts w:ascii="Wingdings" w:hAnsi="Wingdings" w:hint="default"/>
       </w:rPr>
     </w:lvl>
-    <w:lvl w:ilvl="3" w:tentative="1">
+    <w:lvl w:ilvl="3" w:tplc="60FC18B2" w:tentative="1">
       <w:start w:val="1"/>
       <w:numFmt w:val="bullet"/>
       <w:lvlText w:val=""/>
@@ -3561,7 +3480,7 @@
         <w:rFonts w:ascii="Symbol" w:hAnsi="Symbol" w:hint="default"/>
       </w:rPr>
     </w:lvl>
-    <w:lvl w:ilvl="4" w:tentative="1">
+    <w:lvl w:ilvl="4" w:tplc="AB5A11AA" w:tentative="1">
       <w:start w:val="1"/>
       <w:numFmt w:val="bullet"/>
       <w:lvlText w:val="o"/>
@@ -3573,7 +3492,7 @@
         <w:rFonts w:ascii="Courier New" w:hAnsi="Courier New" w:hint="default"/>
       </w:rPr>
     </w:lvl>
-    <w:lvl w:ilvl="5" w:tentative="1">
+    <w:lvl w:ilvl="5" w:tplc="FAA05346" w:tentative="1">
       <w:start w:val="1"/>
       <w:numFmt w:val="bullet"/>
       <w:lvlText w:val=""/>
@@ -3585,7 +3504,7 @@
         <w:rFonts w:ascii="Wingdings" w:hAnsi="Wingdings" w:hint="default"/>
       </w:rPr>
     </w:lvl>
-    <w:lvl w:ilvl="6" w:tentative="1">
+    <w:lvl w:ilvl="6" w:tplc="270E9082" w:tentative="1">
       <w:start w:val="1"/>
       <w:numFmt w:val="bullet"/>
       <w:lvlText w:val=""/>
@@ -3597,7 +3516,7 @@
         <w:rFonts w:ascii="Symbol" w:hAnsi="Symbol" w:hint="default"/>
       </w:rPr>
     </w:lvl>
-    <w:lvl w:ilvl="7" w:tentative="1">
+    <w:lvl w:ilvl="7" w:tplc="4D04E4AC" w:tentative="1">
       <w:start w:val="1"/>
       <w:numFmt w:val="bullet"/>
       <w:lvlText w:val="o"/>
@@ -3609,7 +3528,7 @@
         <w:rFonts w:ascii="Courier New" w:hAnsi="Courier New" w:hint="default"/>
       </w:rPr>
     </w:lvl>
-    <w:lvl w:ilvl="8" w:tentative="1">
+    <w:lvl w:ilvl="8" w:tplc="335E18F2" w:tentative="1">
       <w:start w:val="1"/>
       <w:numFmt w:val="bullet"/>
       <w:lvlText w:val=""/>
@@ -3622,7 +3541,7 @@
       </w:rPr>
     </w:lvl>
   </w:abstractNum>
-  <w:abstractNum w:abstractNumId="1">
+  <w:abstractNum w:abstractNumId="1" w15:restartNumberingAfterBreak="0">
     <w:nsid w:val="38C21900"/>
     <w:multiLevelType w:val="multilevel"/>
     <w:tmpl w:val="10090025"/>
@@ -3717,7 +3636,7 @@
       </w:pPr>
     </w:lvl>
   </w:abstractNum>
-  <w:abstractNum w:abstractNumId="2">
+  <w:abstractNum w:abstractNumId="2" w15:restartNumberingAfterBreak="0">
     <w:nsid w:val="47ED20EB"/>
     <w:multiLevelType w:val="multilevel"/>
     <w:tmpl w:val="47ED20EB"/>
@@ -3808,7 +3727,7 @@
       </w:pPr>
     </w:lvl>
   </w:abstractNum>
-  <w:abstractNum w:abstractNumId="3">
+  <w:abstractNum w:abstractNumId="3" w15:restartNumberingAfterBreak="0">
     <w:nsid w:val="6E212EA8"/>
     <w:multiLevelType w:val="multilevel"/>
     <w:tmpl w:val="6E212EA8"/>
@@ -3905,7 +3824,7 @@
       </w:pPr>
     </w:lvl>
   </w:abstractNum>
-  <w:abstractNum w:abstractNumId="4">
+  <w:abstractNum w:abstractNumId="4" w15:restartNumberingAfterBreak="0">
     <w:nsid w:val="726A1CC1"/>
     <w:multiLevelType w:val="multilevel"/>
     <w:tmpl w:val="726A1CC1"/>
@@ -4021,11 +3940,11 @@
       </w:rPr>
     </w:lvl>
   </w:abstractNum>
-  <w:abstractNum w:abstractNumId="5">
+  <w:abstractNum w:abstractNumId="5" w15:restartNumberingAfterBreak="0">
     <w:nsid w:val="7BBB1A18"/>
     <w:multiLevelType w:val="hybridMultilevel"/>
     <w:tmpl w:val="9A205E2A"/>
-    <w:lvl w:ilvl="0">
+    <w:lvl w:ilvl="0" w:tplc="065E9964">
       <w:start w:val="1"/>
       <w:numFmt w:val="bullet"/>
       <w:lvlText w:val=""/>
@@ -4037,7 +3956,7 @@
         <w:rFonts w:ascii="Symbol" w:hAnsi="Symbol" w:hint="default"/>
       </w:rPr>
     </w:lvl>
-    <w:lvl w:ilvl="1" w:tentative="1">
+    <w:lvl w:ilvl="1" w:tplc="365AA15C" w:tentative="1">
       <w:start w:val="1"/>
       <w:numFmt w:val="bullet"/>
       <w:lvlText w:val="o"/>
@@ -4049,7 +3968,7 @@
         <w:rFonts w:ascii="Courier New" w:hAnsi="Courier New" w:hint="default"/>
       </w:rPr>
     </w:lvl>
-    <w:lvl w:ilvl="2" w:tentative="1">
+    <w:lvl w:ilvl="2" w:tplc="F606F07C" w:tentative="1">
       <w:start w:val="1"/>
       <w:numFmt w:val="bullet"/>
       <w:lvlText w:val=""/>
@@ -4061,7 +3980,7 @@
         <w:rFonts w:ascii="Wingdings" w:hAnsi="Wingdings" w:hint="default"/>
       </w:rPr>
     </w:lvl>
-    <w:lvl w:ilvl="3" w:tentative="1">
+    <w:lvl w:ilvl="3" w:tplc="701C4248" w:tentative="1">
       <w:start w:val="1"/>
       <w:numFmt w:val="bullet"/>
       <w:lvlText w:val=""/>
@@ -4073,7 +3992,7 @@
         <w:rFonts w:ascii="Symbol" w:hAnsi="Symbol" w:hint="default"/>
       </w:rPr>
     </w:lvl>
-    <w:lvl w:ilvl="4" w:tentative="1">
+    <w:lvl w:ilvl="4" w:tplc="3708B600" w:tentative="1">
       <w:start w:val="1"/>
       <w:numFmt w:val="bullet"/>
       <w:lvlText w:val="o"/>
@@ -4085,7 +4004,7 @@
         <w:rFonts w:ascii="Courier New" w:hAnsi="Courier New" w:hint="default"/>
       </w:rPr>
     </w:lvl>
-    <w:lvl w:ilvl="5" w:tentative="1">
+    <w:lvl w:ilvl="5" w:tplc="BDA4CC44" w:tentative="1">
       <w:start w:val="1"/>
       <w:numFmt w:val="bullet"/>
       <w:lvlText w:val=""/>
@@ -4097,7 +4016,7 @@
         <w:rFonts w:ascii="Wingdings" w:hAnsi="Wingdings" w:hint="default"/>
       </w:rPr>
     </w:lvl>
-    <w:lvl w:ilvl="6" w:tentative="1">
+    <w:lvl w:ilvl="6" w:tplc="CFA8DAD8" w:tentative="1">
       <w:start w:val="1"/>
       <w:numFmt w:val="bullet"/>
       <w:lvlText w:val=""/>
@@ -4109,7 +4028,7 @@
         <w:rFonts w:ascii="Symbol" w:hAnsi="Symbol" w:hint="default"/>
       </w:rPr>
     </w:lvl>
-    <w:lvl w:ilvl="7" w:tentative="1">
+    <w:lvl w:ilvl="7" w:tplc="1922805A" w:tentative="1">
       <w:start w:val="1"/>
       <w:numFmt w:val="bullet"/>
       <w:lvlText w:val="o"/>
@@ -4121,7 +4040,7 @@
         <w:rFonts w:ascii="Courier New" w:hAnsi="Courier New" w:hint="default"/>
       </w:rPr>
     </w:lvl>
-    <w:lvl w:ilvl="8" w:tentative="1">
+    <w:lvl w:ilvl="8" w:tplc="80FCBE7A" w:tentative="1">
       <w:start w:val="1"/>
       <w:numFmt w:val="bullet"/>
       <w:lvlText w:val=""/>
@@ -4134,11 +4053,11 @@
       </w:rPr>
     </w:lvl>
   </w:abstractNum>
-  <w:abstractNum w:abstractNumId="6">
+  <w:abstractNum w:abstractNumId="6" w15:restartNumberingAfterBreak="0">
     <w:nsid w:val="7D1551CB"/>
     <w:multiLevelType w:val="hybridMultilevel"/>
     <w:tmpl w:val="219CD212"/>
-    <w:lvl w:ilvl="0">
+    <w:lvl w:ilvl="0" w:tplc="50880AE0">
       <w:start w:val="1"/>
       <w:numFmt w:val="bullet"/>
       <w:lvlText w:val=""/>
@@ -4150,7 +4069,7 @@
         <w:rFonts w:ascii="Symbol" w:hAnsi="Symbol" w:hint="default"/>
       </w:rPr>
     </w:lvl>
-    <w:lvl w:ilvl="1" w:tentative="1">
+    <w:lvl w:ilvl="1" w:tplc="B4EC3984" w:tentative="1">
       <w:start w:val="1"/>
       <w:numFmt w:val="bullet"/>
       <w:lvlText w:val="o"/>
@@ -4162,7 +4081,7 @@
         <w:rFonts w:ascii="Courier New" w:hAnsi="Courier New" w:cs="Courier New" w:hint="default"/>
       </w:rPr>
     </w:lvl>
-    <w:lvl w:ilvl="2" w:tentative="1">
+    <w:lvl w:ilvl="2" w:tplc="0F00E0DA" w:tentative="1">
       <w:start w:val="1"/>
       <w:numFmt w:val="bullet"/>
       <w:lvlText w:val=""/>
@@ -4174,7 +4093,7 @@
         <w:rFonts w:ascii="Wingdings" w:hAnsi="Wingdings" w:hint="default"/>
       </w:rPr>
     </w:lvl>
-    <w:lvl w:ilvl="3" w:tentative="1">
+    <w:lvl w:ilvl="3" w:tplc="D0BC439A" w:tentative="1">
       <w:start w:val="1"/>
       <w:numFmt w:val="bullet"/>
       <w:lvlText w:val=""/>
@@ -4186,7 +4105,7 @@
         <w:rFonts w:ascii="Symbol" w:hAnsi="Symbol" w:hint="default"/>
       </w:rPr>
     </w:lvl>
-    <w:lvl w:ilvl="4" w:tentative="1">
+    <w:lvl w:ilvl="4" w:tplc="EEB434FE" w:tentative="1">
       <w:start w:val="1"/>
       <w:numFmt w:val="bullet"/>
       <w:lvlText w:val="o"/>
@@ -4198,7 +4117,7 @@
         <w:rFonts w:ascii="Courier New" w:hAnsi="Courier New" w:cs="Courier New" w:hint="default"/>
       </w:rPr>
     </w:lvl>
-    <w:lvl w:ilvl="5" w:tentative="1">
+    <w:lvl w:ilvl="5" w:tplc="59A6C8D0" w:tentative="1">
       <w:start w:val="1"/>
       <w:numFmt w:val="bullet"/>
       <w:lvlText w:val=""/>
@@ -4210,7 +4129,7 @@
         <w:rFonts w:ascii="Wingdings" w:hAnsi="Wingdings" w:hint="default"/>
       </w:rPr>
     </w:lvl>
-    <w:lvl w:ilvl="6" w:tentative="1">
+    <w:lvl w:ilvl="6" w:tplc="90FA6BB0" w:tentative="1">
       <w:start w:val="1"/>
       <w:numFmt w:val="bullet"/>
       <w:lvlText w:val=""/>
@@ -4222,7 +4141,7 @@
         <w:rFonts w:ascii="Symbol" w:hAnsi="Symbol" w:hint="default"/>
       </w:rPr>
     </w:lvl>
-    <w:lvl w:ilvl="7" w:tentative="1">
+    <w:lvl w:ilvl="7" w:tplc="B8B6CB6C" w:tentative="1">
       <w:start w:val="1"/>
       <w:numFmt w:val="bullet"/>
       <w:lvlText w:val="o"/>
@@ -4234,7 +4153,7 @@
         <w:rFonts w:ascii="Courier New" w:hAnsi="Courier New" w:cs="Courier New" w:hint="default"/>
       </w:rPr>
     </w:lvl>
-    <w:lvl w:ilvl="8" w:tentative="1">
+    <w:lvl w:ilvl="8" w:tplc="797AB38E" w:tentative="1">
       <w:start w:val="1"/>
       <w:numFmt w:val="bullet"/>
       <w:lvlText w:val=""/>
@@ -4247,32 +4166,32 @@
       </w:rPr>
     </w:lvl>
   </w:abstractNum>
-  <w:num w:numId="1">
+  <w:num w:numId="1" w16cid:durableId="742143267">
     <w:abstractNumId w:val="4"/>
   </w:num>
-  <w:num w:numId="2">
+  <w:num w:numId="2" w16cid:durableId="2085758617">
     <w:abstractNumId w:val="3"/>
   </w:num>
-  <w:num w:numId="3">
+  <w:num w:numId="3" w16cid:durableId="2084327112">
     <w:abstractNumId w:val="2"/>
   </w:num>
-  <w:num w:numId="4">
+  <w:num w:numId="4" w16cid:durableId="1302879326">
     <w:abstractNumId w:val="1"/>
   </w:num>
-  <w:num w:numId="5">
+  <w:num w:numId="5" w16cid:durableId="1497460417">
     <w:abstractNumId w:val="5"/>
   </w:num>
-  <w:num w:numId="6">
+  <w:num w:numId="6" w16cid:durableId="1816138291">
     <w:abstractNumId w:val="0"/>
   </w:num>
-  <w:num w:numId="7">
+  <w:num w:numId="7" w16cid:durableId="1073892555">
     <w:abstractNumId w:val="6"/>
   </w:num>
 </w:numbering>
 </file>
 
 <file path=word/styles.xml><?xml version="1.0" encoding="utf-8"?>
-<w:styles xmlns:mc="http://schemas.openxmlformats.org/markup-compatibility/2006" xmlns:r="http://schemas.openxmlformats.org/officeDocument/2006/relationships" xmlns:w="http://schemas.openxmlformats.org/wordprocessingml/2006/main" xmlns:w14="http://schemas.microsoft.com/office/word/2010/wordml" xmlns:w15="http://schemas.microsoft.com/office/word/2012/wordml" mc:Ignorable="w14 w15">
+<w:styles xmlns:mc="http://schemas.openxmlformats.org/markup-compatibility/2006" xmlns:r="http://schemas.openxmlformats.org/officeDocument/2006/relationships" xmlns:w="http://schemas.openxmlformats.org/wordprocessingml/2006/main" xmlns:w14="http://schemas.microsoft.com/office/word/2010/wordml" xmlns:w15="http://schemas.microsoft.com/office/word/2012/wordml" xmlns:w16cex="http://schemas.microsoft.com/office/word/2018/wordml/cex" xmlns:w16cid="http://schemas.microsoft.com/office/word/2016/wordml/cid" xmlns:w16="http://schemas.microsoft.com/office/word/2018/wordml" xmlns:w16sdtdh="http://schemas.microsoft.com/office/word/2020/wordml/sdtdatahash" xmlns:w16se="http://schemas.microsoft.com/office/word/2015/wordml/symex" mc:Ignorable="w14 w15 w16se w16cid w16 w16cex w16sdtdh">
   <w:docDefaults>
     <w:rPrDefault>
       <w:rPr>

</xml_diff>

<commit_message>
Add aggregate test step results
</commit_message>
<xml_diff>
--- a/wordDoc/QUF63-5448 Template CSV Validation Specifications (v1.2).docx
+++ b/wordDoc/QUF63-5448 Template CSV Validation Specifications (v1.2).docx
@@ -565,125 +565,6 @@
           </w:p>
         </w:tc>
       </w:tr>
-      <w:tr>
-        <w:tc>
-          <w:tcPr>
-            <w:tcW w:w="603" w:type="dxa"/>
-            <w:tcBorders>
-              <w:top w:val="single" w:sz="4" w:space="0" w:color="00000A"/>
-              <w:left w:val="single" w:sz="4" w:space="0" w:color="00000A"/>
-              <w:bottom w:val="single" w:sz="4" w:space="0" w:color="00000A"/>
-              <w:right w:val="single" w:sz="4" w:space="0" w:color="00000A"/>
-            </w:tcBorders>
-            <w:shd w:val="clear" w:color="auto" w:fill="auto"/>
-            <w:tcMar>
-              <w:left w:w="103" w:type="dxa"/>
-            </w:tcMar>
-          </w:tcPr>
-          <w:p>
-            <w:pPr>
-              <w:spacing w:after="0"/>
-              <w:jc w:val="center"/>
-              <w:rPr>
-                <w:rFonts w:cs="Arial"/>
-                <w:sz w:val="18"/>
-                <w:szCs w:val="18"/>
-              </w:rPr>
-            </w:pPr>
-          </w:p>
-        </w:tc>
-        <w:tc>
-          <w:tcPr>
-            <w:tcW w:w="4162" w:type="dxa"/>
-            <w:tcBorders>
-              <w:top w:val="single" w:sz="4" w:space="0" w:color="00000A"/>
-              <w:left w:val="single" w:sz="4" w:space="0" w:color="00000A"/>
-              <w:right w:val="single" w:sz="4" w:space="0" w:color="00000A"/>
-            </w:tcBorders>
-            <w:shd w:val="clear" w:color="auto" w:fill="FFFFFF"/>
-            <w:tcMar>
-              <w:left w:w="103" w:type="dxa"/>
-            </w:tcMar>
-          </w:tcPr>
-          <w:p>
-            <w:pPr>
-              <w:spacing w:after="0"/>
-              <w:rPr>
-                <w:sz w:val="18"/>
-                <w:szCs w:val="18"/>
-              </w:rPr>
-            </w:pPr>
-          </w:p>
-        </w:tc>
-        <w:tc>
-          <w:tcPr>
-            <w:tcW w:w="990" w:type="dxa"/>
-            <w:tcBorders>
-              <w:top w:val="single" w:sz="4" w:space="0" w:color="00000A"/>
-              <w:left w:val="single" w:sz="4" w:space="0" w:color="00000A"/>
-              <w:right w:val="single" w:sz="4" w:space="0" w:color="00000A"/>
-            </w:tcBorders>
-            <w:shd w:val="clear" w:color="auto" w:fill="FFFFFF"/>
-          </w:tcPr>
-          <w:p>
-            <w:pPr>
-              <w:spacing w:after="0"/>
-              <w:rPr>
-                <w:sz w:val="18"/>
-                <w:szCs w:val="18"/>
-              </w:rPr>
-            </w:pPr>
-          </w:p>
-        </w:tc>
-        <w:tc>
-          <w:tcPr>
-            <w:tcW w:w="2702" w:type="dxa"/>
-            <w:tcBorders>
-              <w:top w:val="single" w:sz="4" w:space="0" w:color="00000A"/>
-              <w:left w:val="single" w:sz="4" w:space="0" w:color="00000A"/>
-              <w:bottom w:val="single" w:sz="4" w:space="0" w:color="00000A"/>
-              <w:right w:val="single" w:sz="4" w:space="0" w:color="00000A"/>
-            </w:tcBorders>
-            <w:shd w:val="clear" w:color="auto" w:fill="FFFFFF"/>
-            <w:tcMar>
-              <w:left w:w="103" w:type="dxa"/>
-            </w:tcMar>
-          </w:tcPr>
-          <w:p>
-            <w:pPr>
-              <w:spacing w:after="0"/>
-              <w:rPr>
-                <w:sz w:val="18"/>
-                <w:szCs w:val="18"/>
-              </w:rPr>
-            </w:pPr>
-          </w:p>
-        </w:tc>
-        <w:tc>
-          <w:tcPr>
-            <w:tcW w:w="1888" w:type="dxa"/>
-            <w:tcBorders>
-              <w:top w:val="single" w:sz="4" w:space="0" w:color="00000A"/>
-              <w:left w:val="single" w:sz="4" w:space="0" w:color="00000A"/>
-              <w:bottom w:val="single" w:sz="4" w:space="0" w:color="00000A"/>
-              <w:right w:val="single" w:sz="4" w:space="0" w:color="00000A"/>
-            </w:tcBorders>
-            <w:shd w:val="clear" w:color="auto" w:fill="FFFFFF"/>
-            <w:tcMar>
-              <w:left w:w="103" w:type="dxa"/>
-            </w:tcMar>
-          </w:tcPr>
-          <w:p>
-            <w:pPr>
-              <w:spacing w:after="0"/>
-              <w:rPr>
-                <w:sz w:val="18"/>
-                <w:szCs w:val="18"/>
-              </w:rPr>
-            </w:pPr>
-          </w:p>
-        </w:tc>
-      </w:tr>
       <w:bookmarkEnd w:id="0"/>
     </w:tbl>
     <w:p/>
@@ -910,127 +791,6 @@
           </w:p>
         </w:tc>
       </w:tr>
-      <w:tr>
-        <w:tc>
-          <w:tcPr>
-            <w:tcW w:w="603" w:type="dxa"/>
-            <w:tcBorders>
-              <w:top w:val="single" w:sz="4" w:space="0" w:color="00000A"/>
-              <w:left w:val="single" w:sz="4" w:space="0" w:color="00000A"/>
-              <w:bottom w:val="single" w:sz="4" w:space="0" w:color="00000A"/>
-              <w:right w:val="single" w:sz="4" w:space="0" w:color="00000A"/>
-            </w:tcBorders>
-            <w:shd w:val="clear" w:color="auto" w:fill="auto"/>
-            <w:tcMar>
-              <w:left w:w="103" w:type="dxa"/>
-            </w:tcMar>
-          </w:tcPr>
-          <w:p>
-            <w:pPr>
-              <w:spacing w:after="0"/>
-              <w:jc w:val="center"/>
-              <w:rPr>
-                <w:rFonts w:cs="Arial"/>
-                <w:sz w:val="18"/>
-                <w:szCs w:val="18"/>
-              </w:rPr>
-            </w:pPr>
-          </w:p>
-        </w:tc>
-        <w:tc>
-          <w:tcPr>
-            <w:tcW w:w="4162" w:type="dxa"/>
-            <w:tcBorders>
-              <w:top w:val="single" w:sz="4" w:space="0" w:color="00000A"/>
-              <w:left w:val="single" w:sz="4" w:space="0" w:color="00000A"/>
-              <w:bottom w:val="single" w:sz="4" w:space="0" w:color="00000A"/>
-              <w:right w:val="single" w:sz="4" w:space="0" w:color="00000A"/>
-            </w:tcBorders>
-            <w:shd w:val="clear" w:color="auto" w:fill="FFFFFF"/>
-            <w:tcMar>
-              <w:left w:w="103" w:type="dxa"/>
-            </w:tcMar>
-          </w:tcPr>
-          <w:p>
-            <w:pPr>
-              <w:spacing w:after="0"/>
-              <w:rPr>
-                <w:sz w:val="18"/>
-                <w:szCs w:val="18"/>
-              </w:rPr>
-            </w:pPr>
-          </w:p>
-        </w:tc>
-        <w:tc>
-          <w:tcPr>
-            <w:tcW w:w="990" w:type="dxa"/>
-            <w:tcBorders>
-              <w:top w:val="single" w:sz="4" w:space="0" w:color="00000A"/>
-              <w:left w:val="single" w:sz="4" w:space="0" w:color="00000A"/>
-              <w:bottom w:val="single" w:sz="4" w:space="0" w:color="00000A"/>
-              <w:right w:val="single" w:sz="4" w:space="0" w:color="00000A"/>
-            </w:tcBorders>
-            <w:shd w:val="clear" w:color="auto" w:fill="FFFFFF"/>
-          </w:tcPr>
-          <w:p>
-            <w:pPr>
-              <w:spacing w:after="0"/>
-              <w:rPr>
-                <w:sz w:val="18"/>
-                <w:szCs w:val="18"/>
-              </w:rPr>
-            </w:pPr>
-          </w:p>
-        </w:tc>
-        <w:tc>
-          <w:tcPr>
-            <w:tcW w:w="2702" w:type="dxa"/>
-            <w:tcBorders>
-              <w:top w:val="single" w:sz="4" w:space="0" w:color="00000A"/>
-              <w:left w:val="single" w:sz="4" w:space="0" w:color="00000A"/>
-              <w:bottom w:val="single" w:sz="4" w:space="0" w:color="00000A"/>
-              <w:right w:val="single" w:sz="4" w:space="0" w:color="00000A"/>
-            </w:tcBorders>
-            <w:shd w:val="clear" w:color="auto" w:fill="FFFFFF"/>
-            <w:tcMar>
-              <w:left w:w="103" w:type="dxa"/>
-            </w:tcMar>
-          </w:tcPr>
-          <w:p>
-            <w:pPr>
-              <w:spacing w:after="0"/>
-              <w:rPr>
-                <w:sz w:val="18"/>
-                <w:szCs w:val="18"/>
-              </w:rPr>
-            </w:pPr>
-          </w:p>
-        </w:tc>
-        <w:tc>
-          <w:tcPr>
-            <w:tcW w:w="1888" w:type="dxa"/>
-            <w:tcBorders>
-              <w:top w:val="single" w:sz="4" w:space="0" w:color="00000A"/>
-              <w:left w:val="single" w:sz="4" w:space="0" w:color="00000A"/>
-              <w:bottom w:val="single" w:sz="4" w:space="0" w:color="00000A"/>
-              <w:right w:val="single" w:sz="4" w:space="0" w:color="00000A"/>
-            </w:tcBorders>
-            <w:shd w:val="clear" w:color="auto" w:fill="FFFFFF"/>
-            <w:tcMar>
-              <w:left w:w="103" w:type="dxa"/>
-            </w:tcMar>
-          </w:tcPr>
-          <w:p>
-            <w:pPr>
-              <w:spacing w:after="0"/>
-              <w:rPr>
-                <w:sz w:val="18"/>
-                <w:szCs w:val="18"/>
-              </w:rPr>
-            </w:pPr>
-          </w:p>
-        </w:tc>
-      </w:tr>
     </w:tbl>
     <w:p/>
     <w:p>
@@ -1256,125 +1016,6 @@
           </w:p>
         </w:tc>
       </w:tr>
-      <w:tr>
-        <w:tc>
-          <w:tcPr>
-            <w:tcW w:w="603" w:type="dxa"/>
-            <w:tcBorders>
-              <w:top w:val="single" w:sz="4" w:space="0" w:color="00000A"/>
-              <w:left w:val="single" w:sz="4" w:space="0" w:color="00000A"/>
-              <w:bottom w:val="single" w:sz="4" w:space="0" w:color="00000A"/>
-              <w:right w:val="single" w:sz="4" w:space="0" w:color="00000A"/>
-            </w:tcBorders>
-            <w:shd w:val="clear" w:color="auto" w:fill="auto"/>
-            <w:tcMar>
-              <w:left w:w="103" w:type="dxa"/>
-            </w:tcMar>
-          </w:tcPr>
-          <w:p>
-            <w:pPr>
-              <w:spacing w:after="0"/>
-              <w:jc w:val="center"/>
-              <w:rPr>
-                <w:rFonts w:cs="Arial"/>
-                <w:sz w:val="18"/>
-                <w:szCs w:val="18"/>
-              </w:rPr>
-            </w:pPr>
-          </w:p>
-        </w:tc>
-        <w:tc>
-          <w:tcPr>
-            <w:tcW w:w="4162" w:type="dxa"/>
-            <w:tcBorders>
-              <w:top w:val="single" w:sz="4" w:space="0" w:color="00000A"/>
-              <w:left w:val="single" w:sz="4" w:space="0" w:color="00000A"/>
-              <w:right w:val="single" w:sz="4" w:space="0" w:color="00000A"/>
-            </w:tcBorders>
-            <w:shd w:val="clear" w:color="auto" w:fill="FFFFFF"/>
-            <w:tcMar>
-              <w:left w:w="103" w:type="dxa"/>
-            </w:tcMar>
-          </w:tcPr>
-          <w:p>
-            <w:pPr>
-              <w:spacing w:after="0"/>
-              <w:rPr>
-                <w:sz w:val="18"/>
-                <w:szCs w:val="18"/>
-              </w:rPr>
-            </w:pPr>
-          </w:p>
-        </w:tc>
-        <w:tc>
-          <w:tcPr>
-            <w:tcW w:w="990" w:type="dxa"/>
-            <w:tcBorders>
-              <w:top w:val="single" w:sz="4" w:space="0" w:color="00000A"/>
-              <w:left w:val="single" w:sz="4" w:space="0" w:color="00000A"/>
-              <w:right w:val="single" w:sz="4" w:space="0" w:color="00000A"/>
-            </w:tcBorders>
-            <w:shd w:val="clear" w:color="auto" w:fill="FFFFFF"/>
-          </w:tcPr>
-          <w:p>
-            <w:pPr>
-              <w:spacing w:after="0"/>
-              <w:rPr>
-                <w:sz w:val="18"/>
-                <w:szCs w:val="18"/>
-              </w:rPr>
-            </w:pPr>
-          </w:p>
-        </w:tc>
-        <w:tc>
-          <w:tcPr>
-            <w:tcW w:w="2702" w:type="dxa"/>
-            <w:tcBorders>
-              <w:top w:val="single" w:sz="4" w:space="0" w:color="00000A"/>
-              <w:left w:val="single" w:sz="4" w:space="0" w:color="00000A"/>
-              <w:bottom w:val="single" w:sz="4" w:space="0" w:color="00000A"/>
-              <w:right w:val="single" w:sz="4" w:space="0" w:color="00000A"/>
-            </w:tcBorders>
-            <w:shd w:val="clear" w:color="auto" w:fill="FFFFFF"/>
-            <w:tcMar>
-              <w:left w:w="103" w:type="dxa"/>
-            </w:tcMar>
-          </w:tcPr>
-          <w:p>
-            <w:pPr>
-              <w:spacing w:after="0"/>
-              <w:rPr>
-                <w:sz w:val="18"/>
-                <w:szCs w:val="18"/>
-              </w:rPr>
-            </w:pPr>
-          </w:p>
-        </w:tc>
-        <w:tc>
-          <w:tcPr>
-            <w:tcW w:w="1888" w:type="dxa"/>
-            <w:tcBorders>
-              <w:top w:val="single" w:sz="4" w:space="0" w:color="00000A"/>
-              <w:left w:val="single" w:sz="4" w:space="0" w:color="00000A"/>
-              <w:bottom w:val="single" w:sz="4" w:space="0" w:color="00000A"/>
-              <w:right w:val="single" w:sz="4" w:space="0" w:color="00000A"/>
-            </w:tcBorders>
-            <w:shd w:val="clear" w:color="auto" w:fill="FFFFFF"/>
-            <w:tcMar>
-              <w:left w:w="103" w:type="dxa"/>
-            </w:tcMar>
-          </w:tcPr>
-          <w:p>
-            <w:pPr>
-              <w:spacing w:after="0"/>
-              <w:rPr>
-                <w:sz w:val="18"/>
-                <w:szCs w:val="18"/>
-              </w:rPr>
-            </w:pPr>
-          </w:p>
-        </w:tc>
-      </w:tr>
     </w:tbl>
     <w:p/>
     <w:p>
@@ -1995,6 +1636,7 @@
           <w:szCs w:val="20"/>
           <w:u w:val="single"/>
         </w:rPr>
+        <w:lastRenderedPageBreak/>
         <w:t>Examples of Objective Evidence</w:t>
       </w:r>
       <w:r>

</xml_diff>